<commit_message>
adicionei a descrição de MVC e estou abordando pastas padrões do Laravel
</commit_message>
<xml_diff>
--- a/Monografia/TCC (DEFINITIVO).docx
+++ b/Monografia/TCC (DEFINITIVO).docx
@@ -1312,27 +1312,13 @@
         <w:rPr>
           <w:rFonts w:cs="Arial"/>
         </w:rPr>
-        <w:t xml:space="preserve">via, conseguimos superar </w:t>
-      </w:r>
-      <w:proofErr w:type="gramStart"/>
-      <w:r>
-        <w:rPr>
-          <w:rFonts w:cs="Arial"/>
-        </w:rPr>
-        <w:t>todas a</w:t>
-      </w:r>
-      <w:r>
-        <w:rPr>
-          <w:rFonts w:cs="Arial"/>
-        </w:rPr>
-        <w:t>s entraves</w:t>
-      </w:r>
-      <w:proofErr w:type="gramEnd"/>
-      <w:r>
-        <w:rPr>
-          <w:rFonts w:cs="Arial"/>
-        </w:rPr>
-        <w:t xml:space="preserve"> com êxito e afinco.  Ao que concerne aos mestres</w:t>
+        <w:t>via, conseguimos superar todas a</w:t>
+      </w:r>
+      <w:r>
+        <w:rPr>
+          <w:rFonts w:cs="Arial"/>
+        </w:rPr>
+        <w:t>s entraves com êxito e afinco.  Ao que concerne aos mestres</w:t>
       </w:r>
       <w:r>
         <w:rPr>
@@ -3932,7 +3918,22 @@
         <w:tab/>
       </w:r>
       <w:r>
-        <w:t>O livro Laravel para ninjas (MCOOL, 2012)</w:t>
+        <w:t>A obra</w:t>
+      </w:r>
+      <w:r>
+        <w:t xml:space="preserve"> Laravel para ninjas (</w:t>
+      </w:r>
+      <w:r>
+        <w:t>GABARDO</w:t>
+      </w:r>
+      <w:r>
+        <w:t>, 201</w:t>
+      </w:r>
+      <w:r>
+        <w:t>7</w:t>
+      </w:r>
+      <w:r>
+        <w:t>)</w:t>
       </w:r>
       <w:r>
         <w:t xml:space="preserve"> apresenta o Laravel como um </w:t>
@@ -4212,22 +4213,620 @@
         <w:t>tais funções em cada projeto</w:t>
       </w:r>
       <w:r>
-        <w:t>, além de</w:t>
-      </w:r>
-      <w:r>
-        <w:t xml:space="preserve"> criar um ambiente de desenvolvimento através de uma estrutura padrão</w:t>
-      </w:r>
-      <w:r>
-        <w:t xml:space="preserve"> de arquivos</w:t>
+        <w:t>.</w:t>
+      </w:r>
+    </w:p>
+    <w:p>
+      <w:pPr>
+        <w:ind w:firstLine="708"/>
+      </w:pPr>
+      <w:r>
+        <w:t xml:space="preserve">Segundo </w:t>
+      </w:r>
+      <w:r>
+        <w:t>(GABARDO, 2017</w:t>
+      </w:r>
+      <w:r>
+        <w:t xml:space="preserve">), </w:t>
+      </w:r>
+      <w:r>
+        <w:t>o MVC é um padrão de design de projetos que realiza a separação do HTML da lógica e das regras de negócio.</w:t>
       </w:r>
       <w:r>
         <w:t xml:space="preserve"> </w:t>
       </w:r>
       <w:r>
-        <w:t>como é mostrado na figura 1:</w:t>
-      </w:r>
+        <w:t>Para o manuseio correto do framework, é necessário compreender como o MVC funciona, afirma (GABARDO, 2017), pois é a base de um projeto Laravel.</w:t>
+      </w:r>
+    </w:p>
+    <w:p>
+      <w:pPr>
+        <w:ind w:firstLine="708"/>
+      </w:pPr>
       <w:r>
         <w:t xml:space="preserve"> </w:t>
+      </w:r>
+      <w:r>
+        <w:t>A</w:t>
+      </w:r>
+      <w:r>
+        <w:t xml:space="preserve"> figura X representa uma ilustração do modelo MVC.</w:t>
+      </w:r>
+    </w:p>
+    <w:p>
+      <w:pPr>
+        <w:pStyle w:val="Legenda"/>
+        <w:keepNext/>
+        <w:jc w:val="center"/>
+        <w:rPr>
+          <w:b/>
+          <w:bCs/>
+          <w:i w:val="0"/>
+          <w:iCs w:val="0"/>
+          <w:color w:val="000000" w:themeColor="text1"/>
+          <w:sz w:val="24"/>
+          <w:szCs w:val="24"/>
+        </w:rPr>
+      </w:pPr>
+      <w:r>
+        <w:rPr>
+          <w:b/>
+          <w:bCs/>
+          <w:i w:val="0"/>
+          <w:iCs w:val="0"/>
+          <w:color w:val="000000" w:themeColor="text1"/>
+          <w:sz w:val="24"/>
+          <w:szCs w:val="24"/>
+        </w:rPr>
+        <w:t xml:space="preserve">Figura </w:t>
+      </w:r>
+      <w:r>
+        <w:rPr>
+          <w:b/>
+          <w:bCs/>
+          <w:i w:val="0"/>
+          <w:iCs w:val="0"/>
+          <w:color w:val="000000" w:themeColor="text1"/>
+          <w:sz w:val="24"/>
+          <w:szCs w:val="24"/>
+        </w:rPr>
+        <w:fldChar w:fldCharType="begin"/>
+      </w:r>
+      <w:r>
+        <w:rPr>
+          <w:b/>
+          <w:bCs/>
+          <w:i w:val="0"/>
+          <w:iCs w:val="0"/>
+          <w:color w:val="000000" w:themeColor="text1"/>
+          <w:sz w:val="24"/>
+          <w:szCs w:val="24"/>
+        </w:rPr>
+        <w:instrText xml:space="preserve"> SEQ Figura \* ARABIC </w:instrText>
+      </w:r>
+      <w:r>
+        <w:rPr>
+          <w:b/>
+          <w:bCs/>
+          <w:i w:val="0"/>
+          <w:iCs w:val="0"/>
+          <w:color w:val="000000" w:themeColor="text1"/>
+          <w:sz w:val="24"/>
+          <w:szCs w:val="24"/>
+        </w:rPr>
+        <w:fldChar w:fldCharType="separate"/>
+      </w:r>
+      <w:r>
+        <w:rPr>
+          <w:b/>
+          <w:bCs/>
+          <w:i w:val="0"/>
+          <w:iCs w:val="0"/>
+          <w:noProof/>
+          <w:color w:val="000000" w:themeColor="text1"/>
+          <w:sz w:val="24"/>
+          <w:szCs w:val="24"/>
+        </w:rPr>
+        <w:t>1</w:t>
+      </w:r>
+      <w:r>
+        <w:rPr>
+          <w:b/>
+          <w:bCs/>
+          <w:i w:val="0"/>
+          <w:iCs w:val="0"/>
+          <w:color w:val="000000" w:themeColor="text1"/>
+          <w:sz w:val="24"/>
+          <w:szCs w:val="24"/>
+        </w:rPr>
+        <w:fldChar w:fldCharType="end"/>
+      </w:r>
+      <w:r>
+        <w:rPr>
+          <w:b/>
+          <w:bCs/>
+          <w:i w:val="0"/>
+          <w:iCs w:val="0"/>
+          <w:color w:val="000000" w:themeColor="text1"/>
+          <w:sz w:val="24"/>
+          <w:szCs w:val="24"/>
+        </w:rPr>
+        <w:t xml:space="preserve"> </w:t>
+      </w:r>
+      <w:r>
+        <w:rPr>
+          <w:b/>
+          <w:bCs/>
+          <w:i w:val="0"/>
+          <w:iCs w:val="0"/>
+          <w:color w:val="000000" w:themeColor="text1"/>
+          <w:sz w:val="24"/>
+          <w:szCs w:val="24"/>
+        </w:rPr>
+        <w:t>–</w:t>
+      </w:r>
+      <w:r>
+        <w:rPr>
+          <w:b/>
+          <w:bCs/>
+          <w:i w:val="0"/>
+          <w:iCs w:val="0"/>
+          <w:color w:val="000000" w:themeColor="text1"/>
+          <w:sz w:val="24"/>
+          <w:szCs w:val="24"/>
+        </w:rPr>
+        <w:t xml:space="preserve"> </w:t>
+      </w:r>
+      <w:r>
+        <w:rPr>
+          <w:b/>
+          <w:bCs/>
+          <w:i w:val="0"/>
+          <w:iCs w:val="0"/>
+          <w:color w:val="000000" w:themeColor="text1"/>
+          <w:sz w:val="24"/>
+          <w:szCs w:val="24"/>
+        </w:rPr>
+        <w:t xml:space="preserve">Fluxo de dados padrão do </w:t>
+      </w:r>
+      <w:r>
+        <w:rPr>
+          <w:b/>
+          <w:bCs/>
+          <w:i w:val="0"/>
+          <w:iCs w:val="0"/>
+          <w:color w:val="000000" w:themeColor="text1"/>
+          <w:sz w:val="24"/>
+          <w:szCs w:val="24"/>
+        </w:rPr>
+        <w:t>Modelo MVC</w:t>
+      </w:r>
+    </w:p>
+    <w:p>
+      <w:pPr>
+        <w:jc w:val="center"/>
+      </w:pPr>
+      <w:r>
+        <w:drawing>
+          <wp:inline distT="0" distB="0" distL="0" distR="0" wp14:anchorId="1730DE21" wp14:editId="22145FDC">
+            <wp:extent cx="4625041" cy="1226185"/>
+            <wp:effectExtent l="19050" t="19050" r="23495" b="12065"/>
+            <wp:docPr id="2" name="Imagem 2" descr="Diagrama&#10;&#10;Descrição gerada automaticamente"/>
+            <wp:cNvGraphicFramePr>
+              <a:graphicFrameLocks xmlns:a="http://schemas.openxmlformats.org/drawingml/2006/main" noChangeAspect="1"/>
+            </wp:cNvGraphicFramePr>
+            <a:graphic xmlns:a="http://schemas.openxmlformats.org/drawingml/2006/main">
+              <a:graphicData uri="http://schemas.openxmlformats.org/drawingml/2006/picture">
+                <pic:pic xmlns:pic="http://schemas.openxmlformats.org/drawingml/2006/picture">
+                  <pic:nvPicPr>
+                    <pic:cNvPr id="2" name="Imagem 2" descr="Diagrama&#10;&#10;Descrição gerada automaticamente"/>
+                    <pic:cNvPicPr/>
+                  </pic:nvPicPr>
+                  <pic:blipFill rotWithShape="1">
+                    <a:blip r:embed="rId11"/>
+                    <a:srcRect l="129" t="8088" r="-129" b="-898"/>
+                    <a:stretch/>
+                  </pic:blipFill>
+                  <pic:spPr bwMode="auto">
+                    <a:xfrm>
+                      <a:off x="0" y="0"/>
+                      <a:ext cx="4625041" cy="1226185"/>
+                    </a:xfrm>
+                    <a:prstGeom prst="rect">
+                      <a:avLst/>
+                    </a:prstGeom>
+                    <a:ln>
+                      <a:solidFill>
+                        <a:schemeClr val="tx1"/>
+                      </a:solidFill>
+                    </a:ln>
+                    <a:extLst>
+                      <a:ext uri="{53640926-AAD7-44D8-BBD7-CCE9431645EC}">
+                        <a14:shadowObscured xmlns:a14="http://schemas.microsoft.com/office/drawing/2010/main"/>
+                      </a:ext>
+                    </a:extLst>
+                  </pic:spPr>
+                </pic:pic>
+              </a:graphicData>
+            </a:graphic>
+          </wp:inline>
+        </w:drawing>
+      </w:r>
+    </w:p>
+    <w:p>
+      <w:pPr>
+        <w:ind w:left="1276" w:hanging="709"/>
+        <w:jc w:val="left"/>
+        <w:rPr>
+          <w:sz w:val="20"/>
+          <w:szCs w:val="20"/>
+        </w:rPr>
+      </w:pPr>
+      <w:r>
+        <w:rPr>
+          <w:sz w:val="20"/>
+          <w:szCs w:val="20"/>
+        </w:rPr>
+        <w:t>Fonte: Ademir C. Gabardo (2017)</w:t>
+      </w:r>
+      <w:r>
+        <w:rPr>
+          <w:sz w:val="20"/>
+          <w:szCs w:val="20"/>
+        </w:rPr>
+        <w:t xml:space="preserve"> – Laravel para Ninjas</w:t>
+      </w:r>
+    </w:p>
+    <w:p>
+      <w:pPr>
+        <w:jc w:val="left"/>
+        <w:rPr>
+          <w:szCs w:val="24"/>
+        </w:rPr>
+      </w:pPr>
+      <w:r>
+        <w:rPr>
+          <w:szCs w:val="24"/>
+        </w:rPr>
+        <w:t>Conforme apresentado na Figura X, o fluxo de dados d</w:t>
+      </w:r>
+      <w:r>
+        <w:rPr>
+          <w:szCs w:val="24"/>
+        </w:rPr>
+        <w:t xml:space="preserve">o programa tem início através de uma requisição HTTP. Uma rota mapeia e envia essa requisição para um </w:t>
+      </w:r>
+      <w:r>
+        <w:rPr>
+          <w:i/>
+          <w:iCs/>
+          <w:szCs w:val="24"/>
+        </w:rPr>
+        <w:t>controller</w:t>
+      </w:r>
+      <w:r>
+        <w:rPr>
+          <w:szCs w:val="24"/>
+        </w:rPr>
+        <w:t xml:space="preserve">, que é responsável pelo processamento da requisição, sendo capaz de </w:t>
+      </w:r>
+      <w:r>
+        <w:rPr>
+          <w:szCs w:val="24"/>
+        </w:rPr>
+        <w:t>aplicar</w:t>
+      </w:r>
+      <w:r>
+        <w:rPr>
+          <w:szCs w:val="24"/>
+        </w:rPr>
+        <w:t xml:space="preserve"> e enviar</w:t>
+      </w:r>
+      <w:r>
+        <w:rPr>
+          <w:szCs w:val="24"/>
+        </w:rPr>
+        <w:t xml:space="preserve"> dados a um </w:t>
+      </w:r>
+      <w:r>
+        <w:rPr>
+          <w:i/>
+          <w:iCs/>
+          <w:szCs w:val="24"/>
+        </w:rPr>
+        <w:t>model</w:t>
+      </w:r>
+      <w:r>
+        <w:rPr>
+          <w:szCs w:val="24"/>
+        </w:rPr>
+        <w:t xml:space="preserve">, para então apresentar uma </w:t>
+      </w:r>
+      <w:r>
+        <w:rPr>
+          <w:i/>
+          <w:iCs/>
+          <w:szCs w:val="24"/>
+        </w:rPr>
+        <w:t>view,</w:t>
+      </w:r>
+      <w:r>
+        <w:rPr>
+          <w:szCs w:val="24"/>
+        </w:rPr>
+        <w:t xml:space="preserve"> e possuindo a capacidade de encaminhar dados para a </w:t>
+      </w:r>
+      <w:r>
+        <w:rPr>
+          <w:i/>
+          <w:iCs/>
+          <w:szCs w:val="24"/>
+        </w:rPr>
+        <w:t>view</w:t>
+      </w:r>
+      <w:r>
+        <w:rPr>
+          <w:szCs w:val="24"/>
+        </w:rPr>
+        <w:t>, ou</w:t>
+      </w:r>
+      <w:r>
+        <w:rPr>
+          <w:szCs w:val="24"/>
+        </w:rPr>
+        <w:t xml:space="preserve"> apenas exibir um arquivo HTML estático. </w:t>
+      </w:r>
+      <w:r>
+        <w:rPr>
+          <w:szCs w:val="24"/>
+        </w:rPr>
+        <w:t>(GABARDO, 2017)</w:t>
+      </w:r>
+      <w:r>
+        <w:rPr>
+          <w:szCs w:val="24"/>
+        </w:rPr>
+        <w:t xml:space="preserve"> aponta que o modelo MVC, possui</w:t>
+      </w:r>
+      <w:r>
+        <w:rPr>
+          <w:szCs w:val="24"/>
+        </w:rPr>
+        <w:t xml:space="preserve"> as seguintes camadas</w:t>
+      </w:r>
+      <w:r>
+        <w:rPr>
+          <w:szCs w:val="24"/>
+        </w:rPr>
+        <w:t>:</w:t>
+      </w:r>
+    </w:p>
+    <w:p>
+      <w:pPr>
+        <w:pStyle w:val="PargrafodaLista"/>
+        <w:numPr>
+          <w:ilvl w:val="0"/>
+          <w:numId w:val="6"/>
+        </w:numPr>
+        <w:jc w:val="left"/>
+        <w:rPr>
+          <w:szCs w:val="24"/>
+        </w:rPr>
+      </w:pPr>
+      <w:r>
+        <w:rPr>
+          <w:i/>
+          <w:iCs/>
+          <w:szCs w:val="24"/>
+        </w:rPr>
+        <w:t>Routes</w:t>
+      </w:r>
+      <w:r>
+        <w:rPr>
+          <w:szCs w:val="24"/>
+        </w:rPr>
+        <w:t xml:space="preserve">: mapeiam as requisições HTTP e as enviam para o </w:t>
+      </w:r>
+      <w:r>
+        <w:rPr>
+          <w:i/>
+          <w:iCs/>
+          <w:szCs w:val="24"/>
+        </w:rPr>
+        <w:t xml:space="preserve">controller </w:t>
+      </w:r>
+      <w:r>
+        <w:rPr>
+          <w:szCs w:val="24"/>
+        </w:rPr>
+        <w:t>adequado</w:t>
+      </w:r>
+      <w:r>
+        <w:rPr>
+          <w:szCs w:val="24"/>
+        </w:rPr>
+        <w:t>. Apesar de não ser uma camada própria do modelo MVC, é o procedimento mais comum para abordar requisições HTTP. Certos</w:t>
+      </w:r>
+      <w:r>
+        <w:rPr>
+          <w:i/>
+          <w:iCs/>
+          <w:szCs w:val="24"/>
+        </w:rPr>
+        <w:t xml:space="preserve"> frameworks</w:t>
+      </w:r>
+      <w:r>
+        <w:rPr>
+          <w:szCs w:val="24"/>
+        </w:rPr>
+        <w:t xml:space="preserve"> realizam a liberação de acesso direto aos métodos dos </w:t>
+      </w:r>
+      <w:r>
+        <w:rPr>
+          <w:i/>
+          <w:iCs/>
+          <w:szCs w:val="24"/>
+        </w:rPr>
+        <w:t>controllers</w:t>
+      </w:r>
+      <w:r>
+        <w:rPr>
+          <w:szCs w:val="24"/>
+        </w:rPr>
+        <w:t>, já outros obrigam a formação de rotas para cada método.</w:t>
+      </w:r>
+    </w:p>
+    <w:p>
+      <w:pPr>
+        <w:pStyle w:val="PargrafodaLista"/>
+        <w:numPr>
+          <w:ilvl w:val="0"/>
+          <w:numId w:val="6"/>
+        </w:numPr>
+        <w:jc w:val="left"/>
+        <w:rPr>
+          <w:szCs w:val="24"/>
+        </w:rPr>
+      </w:pPr>
+      <w:r>
+        <w:rPr>
+          <w:i/>
+          <w:iCs/>
+          <w:szCs w:val="24"/>
+        </w:rPr>
+        <w:lastRenderedPageBreak/>
+        <w:t>Model</w:t>
+      </w:r>
+      <w:r>
+        <w:rPr>
+          <w:szCs w:val="24"/>
+        </w:rPr>
+        <w:t>: são representações de objetos, tem como utilidade modelar os objetos que serão utilizados na aplicação.</w:t>
+      </w:r>
+      <w:r>
+        <w:rPr>
+          <w:szCs w:val="24"/>
+        </w:rPr>
+        <w:t xml:space="preserve"> São responsáveis por definir quais são e de que tipo são os campos de um objeto.</w:t>
+      </w:r>
+    </w:p>
+    <w:p>
+      <w:pPr>
+        <w:pStyle w:val="PargrafodaLista"/>
+        <w:numPr>
+          <w:ilvl w:val="0"/>
+          <w:numId w:val="6"/>
+        </w:numPr>
+        <w:jc w:val="left"/>
+        <w:rPr>
+          <w:szCs w:val="24"/>
+        </w:rPr>
+      </w:pPr>
+      <w:r>
+        <w:rPr>
+          <w:i/>
+          <w:iCs/>
+          <w:szCs w:val="24"/>
+        </w:rPr>
+        <w:t>Views</w:t>
+      </w:r>
+      <w:r>
+        <w:rPr>
+          <w:szCs w:val="24"/>
+        </w:rPr>
+        <w:t xml:space="preserve">: arquivos da camada de exibição da aplicação, é o que apresenta os resultados das requisições para o usuário. </w:t>
+      </w:r>
+      <w:r>
+        <w:rPr>
+          <w:szCs w:val="24"/>
+        </w:rPr>
+        <w:t xml:space="preserve">Podendo ser HTML, PHP ou fazer uso de algum tipo de </w:t>
+      </w:r>
+      <w:r>
+        <w:rPr>
+          <w:i/>
+          <w:iCs/>
+          <w:szCs w:val="24"/>
+        </w:rPr>
+        <w:t>template</w:t>
+      </w:r>
+      <w:r>
+        <w:rPr>
+          <w:szCs w:val="24"/>
+        </w:rPr>
+        <w:t>.</w:t>
+      </w:r>
+    </w:p>
+    <w:p>
+      <w:pPr>
+        <w:pStyle w:val="PargrafodaLista"/>
+        <w:numPr>
+          <w:ilvl w:val="0"/>
+          <w:numId w:val="6"/>
+        </w:numPr>
+        <w:jc w:val="left"/>
+        <w:rPr>
+          <w:szCs w:val="24"/>
+        </w:rPr>
+      </w:pPr>
+      <w:r>
+        <w:rPr>
+          <w:i/>
+          <w:iCs/>
+          <w:szCs w:val="24"/>
+        </w:rPr>
+        <w:t>Controllers</w:t>
+      </w:r>
+      <w:r>
+        <w:rPr>
+          <w:szCs w:val="24"/>
+        </w:rPr>
+        <w:t xml:space="preserve">: responsáveis por coletar as requisições através das rotas, processam as requisições </w:t>
+      </w:r>
+      <w:r>
+        <w:rPr>
+          <w:szCs w:val="24"/>
+        </w:rPr>
+        <w:t xml:space="preserve">de acordo com a lógica de negócios empregada, consumindo e enviando dados para os </w:t>
+      </w:r>
+      <w:r>
+        <w:rPr>
+          <w:i/>
+          <w:iCs/>
+          <w:szCs w:val="24"/>
+        </w:rPr>
+        <w:t>models</w:t>
+      </w:r>
+      <w:r>
+        <w:rPr>
+          <w:szCs w:val="24"/>
+        </w:rPr>
+        <w:t>, também carregando arquivos de visualização.</w:t>
+      </w:r>
+    </w:p>
+    <w:p>
+      <w:pPr>
+        <w:jc w:val="left"/>
+        <w:rPr>
+          <w:szCs w:val="24"/>
+        </w:rPr>
+      </w:pPr>
+    </w:p>
+    <w:p>
+      <w:r>
+        <w:t xml:space="preserve"> </w:t>
+      </w:r>
+      <w:r>
+        <w:t>Ao criar um projeto com o Laravel, os seguintes arquivos e pastas</w:t>
+      </w:r>
+      <w:r>
+        <w:t xml:space="preserve"> mostrados na figura X</w:t>
+      </w:r>
+      <w:r>
+        <w:t xml:space="preserve"> fazem parte da pasta raiz do projeto</w:t>
+      </w:r>
+      <w:r>
+        <w:t>.</w:t>
       </w:r>
     </w:p>
     <w:p>
@@ -4303,7 +4902,7 @@
           <w:sz w:val="20"/>
           <w:szCs w:val="20"/>
         </w:rPr>
-        <w:t>1</w:t>
+        <w:t>2</w:t>
       </w:r>
       <w:r>
         <w:rPr>
@@ -4327,11 +4926,50 @@
           <w:sz w:val="20"/>
           <w:szCs w:val="20"/>
         </w:rPr>
-        <w:t xml:space="preserve"> - Arquivos padrões do Laravel</w:t>
-      </w:r>
-    </w:p>
-    <w:p>
-      <w:r>
+        <w:t xml:space="preserve"> - </w:t>
+      </w:r>
+      <w:r>
+        <w:rPr>
+          <w:b/>
+          <w:bCs/>
+          <w:i w:val="0"/>
+          <w:iCs w:val="0"/>
+          <w:color w:val="auto"/>
+          <w:sz w:val="20"/>
+          <w:szCs w:val="20"/>
+        </w:rPr>
+        <w:t>Pastas</w:t>
+      </w:r>
+      <w:r>
+        <w:rPr>
+          <w:b/>
+          <w:bCs/>
+          <w:i w:val="0"/>
+          <w:iCs w:val="0"/>
+          <w:color w:val="auto"/>
+          <w:sz w:val="20"/>
+          <w:szCs w:val="20"/>
+        </w:rPr>
+        <w:t xml:space="preserve"> padrões do Laravel</w:t>
+      </w:r>
+      <w:r>
+        <w:rPr>
+          <w:b/>
+          <w:bCs/>
+          <w:i w:val="0"/>
+          <w:iCs w:val="0"/>
+          <w:color w:val="auto"/>
+          <w:sz w:val="20"/>
+          <w:szCs w:val="20"/>
+        </w:rPr>
+        <w:t xml:space="preserve"> 9</w:t>
+      </w:r>
+    </w:p>
+    <w:p>
+      <w:r>
+        <w:rPr>
+          <w:noProof/>
+        </w:rPr>
         <w:drawing>
           <wp:inline distT="0" distB="0" distL="0" distR="0" wp14:anchorId="73D548CF" wp14:editId="563BDC10">
             <wp:extent cx="2800350" cy="4819650"/>
@@ -4348,7 +4986,7 @@
                     <pic:cNvPicPr/>
                   </pic:nvPicPr>
                   <pic:blipFill rotWithShape="1">
-                    <a:blip r:embed="rId11"/>
+                    <a:blip r:embed="rId12"/>
                     <a:srcRect t="4167"/>
                     <a:stretch/>
                   </pic:blipFill>
@@ -4414,6 +5052,14 @@
     </w:p>
     <w:p>
       <w:pPr>
+        <w:rPr>
+          <w:sz w:val="20"/>
+          <w:szCs w:val="20"/>
+        </w:rPr>
+      </w:pPr>
+    </w:p>
+    <w:p>
+      <w:pPr>
         <w:pStyle w:val="Ttulo1"/>
         <w:jc w:val="both"/>
         <w:rPr>
@@ -4424,7 +5070,6 @@
         <w:rPr>
           <w:rFonts w:cs="Arial"/>
         </w:rPr>
-        <w:lastRenderedPageBreak/>
         <w:t>2</w:t>
       </w:r>
       <w:r>
@@ -4729,11 +5374,13 @@
         <w:ind w:firstLine="709"/>
         <w:rPr>
           <w:rFonts w:cs="Arial"/>
-        </w:rPr>
-      </w:pPr>
-      <w:r>
-        <w:rPr>
-          <w:rFonts w:cs="Arial"/>
+          <w:lang w:val="en-US"/>
+        </w:rPr>
+      </w:pPr>
+      <w:r>
+        <w:rPr>
+          <w:rFonts w:cs="Arial"/>
+          <w:lang w:val="en-US"/>
         </w:rPr>
         <w:t>REFERENCIAS</w:t>
       </w:r>
@@ -4750,8 +5397,56 @@
       <w:r>
         <w:rPr>
           <w:rFonts w:cs="Arial"/>
+        </w:rPr>
+        <w:t xml:space="preserve">GABARDO, Ademir C. Laravel para ninjas. </w:t>
+      </w:r>
+      <w:proofErr w:type="spellStart"/>
+      <w:r>
+        <w:rPr>
+          <w:rFonts w:cs="Arial"/>
           <w:lang w:val="en-US"/>
         </w:rPr>
+        <w:t>Novatec</w:t>
+      </w:r>
+      <w:proofErr w:type="spellEnd"/>
+      <w:r>
+        <w:rPr>
+          <w:rFonts w:cs="Arial"/>
+          <w:lang w:val="en-US"/>
+        </w:rPr>
+        <w:t xml:space="preserve"> </w:t>
+      </w:r>
+      <w:proofErr w:type="spellStart"/>
+      <w:r>
+        <w:rPr>
+          <w:rFonts w:cs="Arial"/>
+          <w:lang w:val="en-US"/>
+        </w:rPr>
+        <w:t>Editora</w:t>
+      </w:r>
+      <w:proofErr w:type="spellEnd"/>
+      <w:r>
+        <w:rPr>
+          <w:rFonts w:cs="Arial"/>
+          <w:lang w:val="en-US"/>
+        </w:rPr>
+        <w:t>, 2017.</w:t>
+      </w:r>
+    </w:p>
+    <w:p>
+      <w:pPr>
+        <w:spacing w:after="120"/>
+        <w:ind w:firstLine="709"/>
+        <w:rPr>
+          <w:rFonts w:cs="Arial"/>
+          <w:lang w:val="en-US"/>
+        </w:rPr>
+      </w:pPr>
+      <w:r>
+        <w:rPr>
+          <w:rFonts w:cs="Arial"/>
+          <w:lang w:val="en-US"/>
+        </w:rPr>
         <w:t>MCCOOL, Shawn. Laravel starter. Packt Publishing, 2012.</w:t>
       </w:r>
     </w:p>
@@ -4821,9 +5516,18 @@
           <w:color w:val="000000"/>
           <w:shd w:val="clear" w:color="auto" w:fill="FFFFFF"/>
         </w:rPr>
-        <w:t xml:space="preserve">, Parma, ano 2020, v. Vol. 91 No. 1, p. 157-158, 19 mar. 2020. DOI https://doi.org/10.23750/abm.v91i1.9397. Disponível em: </w:t>
-      </w:r>
-      <w:hyperlink r:id="rId12" w:history="1">
+        <w:t xml:space="preserve">, Parma, ano 2020, v. Vol. 91 No. 1, p. 157-158, 19 mar. 2020. DOI </w:t>
+      </w:r>
+      <w:r>
+        <w:rPr>
+          <w:rFonts w:cs="Arial"/>
+          <w:color w:val="000000"/>
+          <w:shd w:val="clear" w:color="auto" w:fill="FFFFFF"/>
+        </w:rPr>
+        <w:lastRenderedPageBreak/>
+        <w:t xml:space="preserve">https://doi.org/10.23750/abm.v91i1.9397. Disponível em: </w:t>
+      </w:r>
+      <w:hyperlink r:id="rId13" w:history="1">
         <w:r>
           <w:rPr>
             <w:rStyle w:val="Hyperlink"/>
@@ -4856,7 +5560,6 @@
           <w:color w:val="000000"/>
           <w:shd w:val="clear" w:color="auto" w:fill="FFFFFF"/>
         </w:rPr>
-        <w:lastRenderedPageBreak/>
         <w:t>Organização Mundial de Saúde declara pandemia do novo Coronavírus:</w:t>
       </w:r>
       <w:r>
@@ -4897,7 +5600,7 @@
         </w:rPr>
         <w:t xml:space="preserve"> </w:t>
       </w:r>
-      <w:hyperlink r:id="rId13" w:anchor=":~:text=Organização%20Mundial%20de%20Saúde%20declara%20pandemia%20do%20novo%20Coronavírus,-Mudança%20de%20classificação&amp;text=Tedros%20Adhanom%2C%20diretor%20geral%20da,Sars-Cov-2" w:history="1">
+      <w:hyperlink r:id="rId14" w:anchor=":~:text=Organização%20Mundial%20de%20Saúde%20declara%20pandemia%20do%20novo%20Coronavírus,-Mudança%20de%20classificação&amp;text=Tedros%20Adhanom%2C%20diretor%20geral%20da,Sars-Cov-2" w:history="1">
         <w:r>
           <w:rPr>
             <w:rStyle w:val="Hyperlink"/>
@@ -4944,7 +5647,7 @@
         </w:rPr>
         <w:t xml:space="preserve">Rio de Janeiro, 01 set. 2020. Economia. Disponível em: </w:t>
       </w:r>
-      <w:hyperlink r:id="rId14" w:history="1">
+      <w:hyperlink r:id="rId15" w:history="1">
         <w:r>
           <w:rPr>
             <w:rStyle w:val="Hyperlink"/>
@@ -5015,7 +5718,7 @@
         </w:rPr>
         <w:t>em:</w:t>
       </w:r>
-      <w:hyperlink r:id="rId15" w:history="1">
+      <w:hyperlink r:id="rId16" w:history="1">
         <w:r>
           <w:rPr>
             <w:rStyle w:val="Hyperlink"/>
@@ -5041,7 +5744,7 @@
       </w:pPr>
     </w:p>
     <w:sectPr>
-      <w:headerReference w:type="default" r:id="rId16"/>
+      <w:headerReference w:type="default" r:id="rId17"/>
       <w:pgSz w:w="11906" w:h="16838"/>
       <w:pgMar w:top="1417" w:right="1701" w:bottom="1417" w:left="1701" w:header="709" w:footer="709" w:gutter="0"/>
       <w:cols w:space="708"/>
@@ -5154,6 +5857,119 @@
 <file path=word/numbering.xml><?xml version="1.0" encoding="utf-8"?>
 <w:numbering xmlns:wpc="http://schemas.microsoft.com/office/word/2010/wordprocessingCanvas" xmlns:cx="http://schemas.microsoft.com/office/drawing/2014/chartex" xmlns:cx1="http://schemas.microsoft.com/office/drawing/2015/9/8/chartex" xmlns:cx2="http://schemas.microsoft.com/office/drawing/2015/10/21/chartex" xmlns:cx3="http://schemas.microsoft.com/office/drawing/2016/5/9/chartex" xmlns:cx4="http://schemas.microsoft.com/office/drawing/2016/5/10/chartex" xmlns:cx5="http://schemas.microsoft.com/office/drawing/2016/5/11/chartex" xmlns:cx6="http://schemas.microsoft.com/office/drawing/2016/5/12/chartex" xmlns:cx7="http://schemas.microsoft.com/office/drawing/2016/5/13/chartex" xmlns:cx8="http://schemas.microsoft.com/office/drawing/2016/5/14/chartex" xmlns:mc="http://schemas.openxmlformats.org/markup-compatibility/2006" xmlns:aink="http://schemas.microsoft.com/office/drawing/2016/ink" xmlns:am3d="http://schemas.microsoft.com/office/drawing/2017/model3d" xmlns:o="urn:schemas-microsoft-com:office:office" xmlns:oel="http://schemas.microsoft.com/office/2019/extlst" xmlns:r="http://schemas.openxmlformats.org/officeDocument/2006/relationships" xmlns:m="http://schemas.openxmlformats.org/officeDocument/2006/math" xmlns:v="urn:schemas-microsoft-com:vml" xmlns:wp14="http://schemas.microsoft.com/office/word/2010/wordprocessingDrawing" xmlns:wp="http://schemas.openxmlformats.org/drawingml/2006/wordprocessingDrawing" xmlns:w10="urn:schemas-microsoft-com:office:word" xmlns:w="http://schemas.openxmlformats.org/wordprocessingml/2006/main" xmlns:w14="http://schemas.microsoft.com/office/word/2010/wordml" xmlns:w15="http://schemas.microsoft.com/office/word/2012/wordml" xmlns:w16cex="http://schemas.microsoft.com/office/word/2018/wordml/cex" xmlns:w16cid="http://schemas.microsoft.com/office/word/2016/wordml/cid" xmlns:w16="http://schemas.microsoft.com/office/word/2018/wordml" xmlns:w16sdtdh="http://schemas.microsoft.com/office/word/2020/wordml/sdtdatahash" xmlns:w16se="http://schemas.microsoft.com/office/word/2015/wordml/symex" xmlns:wpg="http://schemas.microsoft.com/office/word/2010/wordprocessingGroup" xmlns:wpi="http://schemas.microsoft.com/office/word/2010/wordprocessingInk" xmlns:wne="http://schemas.microsoft.com/office/word/2006/wordml" xmlns:wps="http://schemas.microsoft.com/office/word/2010/wordprocessingShape" mc:Ignorable="w14 w15 w16se w16cid w16 w16cex w16sdtdh wp14">
   <w:abstractNum w:abstractNumId="0" w15:restartNumberingAfterBreak="0">
+    <w:nsid w:val="061B644F"/>
+    <w:multiLevelType w:val="hybridMultilevel"/>
+    <w:tmpl w:val="1062C40E"/>
+    <w:lvl w:ilvl="0" w:tplc="04160001">
+      <w:start w:val="1"/>
+      <w:numFmt w:val="bullet"/>
+      <w:lvlText w:val=""/>
+      <w:lvlJc w:val="left"/>
+      <w:pPr>
+        <w:ind w:left="720" w:hanging="360"/>
+      </w:pPr>
+      <w:rPr>
+        <w:rFonts w:ascii="Symbol" w:hAnsi="Symbol" w:hint="default"/>
+      </w:rPr>
+    </w:lvl>
+    <w:lvl w:ilvl="1" w:tplc="04160003" w:tentative="1">
+      <w:start w:val="1"/>
+      <w:numFmt w:val="bullet"/>
+      <w:lvlText w:val="o"/>
+      <w:lvlJc w:val="left"/>
+      <w:pPr>
+        <w:ind w:left="1440" w:hanging="360"/>
+      </w:pPr>
+      <w:rPr>
+        <w:rFonts w:ascii="Courier New" w:hAnsi="Courier New" w:cs="Courier New" w:hint="default"/>
+      </w:rPr>
+    </w:lvl>
+    <w:lvl w:ilvl="2" w:tplc="04160005" w:tentative="1">
+      <w:start w:val="1"/>
+      <w:numFmt w:val="bullet"/>
+      <w:lvlText w:val=""/>
+      <w:lvlJc w:val="left"/>
+      <w:pPr>
+        <w:ind w:left="2160" w:hanging="360"/>
+      </w:pPr>
+      <w:rPr>
+        <w:rFonts w:ascii="Wingdings" w:hAnsi="Wingdings" w:hint="default"/>
+      </w:rPr>
+    </w:lvl>
+    <w:lvl w:ilvl="3" w:tplc="04160001" w:tentative="1">
+      <w:start w:val="1"/>
+      <w:numFmt w:val="bullet"/>
+      <w:lvlText w:val=""/>
+      <w:lvlJc w:val="left"/>
+      <w:pPr>
+        <w:ind w:left="2880" w:hanging="360"/>
+      </w:pPr>
+      <w:rPr>
+        <w:rFonts w:ascii="Symbol" w:hAnsi="Symbol" w:hint="default"/>
+      </w:rPr>
+    </w:lvl>
+    <w:lvl w:ilvl="4" w:tplc="04160003" w:tentative="1">
+      <w:start w:val="1"/>
+      <w:numFmt w:val="bullet"/>
+      <w:lvlText w:val="o"/>
+      <w:lvlJc w:val="left"/>
+      <w:pPr>
+        <w:ind w:left="3600" w:hanging="360"/>
+      </w:pPr>
+      <w:rPr>
+        <w:rFonts w:ascii="Courier New" w:hAnsi="Courier New" w:cs="Courier New" w:hint="default"/>
+      </w:rPr>
+    </w:lvl>
+    <w:lvl w:ilvl="5" w:tplc="04160005" w:tentative="1">
+      <w:start w:val="1"/>
+      <w:numFmt w:val="bullet"/>
+      <w:lvlText w:val=""/>
+      <w:lvlJc w:val="left"/>
+      <w:pPr>
+        <w:ind w:left="4320" w:hanging="360"/>
+      </w:pPr>
+      <w:rPr>
+        <w:rFonts w:ascii="Wingdings" w:hAnsi="Wingdings" w:hint="default"/>
+      </w:rPr>
+    </w:lvl>
+    <w:lvl w:ilvl="6" w:tplc="04160001" w:tentative="1">
+      <w:start w:val="1"/>
+      <w:numFmt w:val="bullet"/>
+      <w:lvlText w:val=""/>
+      <w:lvlJc w:val="left"/>
+      <w:pPr>
+        <w:ind w:left="5040" w:hanging="360"/>
+      </w:pPr>
+      <w:rPr>
+        <w:rFonts w:ascii="Symbol" w:hAnsi="Symbol" w:hint="default"/>
+      </w:rPr>
+    </w:lvl>
+    <w:lvl w:ilvl="7" w:tplc="04160003" w:tentative="1">
+      <w:start w:val="1"/>
+      <w:numFmt w:val="bullet"/>
+      <w:lvlText w:val="o"/>
+      <w:lvlJc w:val="left"/>
+      <w:pPr>
+        <w:ind w:left="5760" w:hanging="360"/>
+      </w:pPr>
+      <w:rPr>
+        <w:rFonts w:ascii="Courier New" w:hAnsi="Courier New" w:cs="Courier New" w:hint="default"/>
+      </w:rPr>
+    </w:lvl>
+    <w:lvl w:ilvl="8" w:tplc="04160005" w:tentative="1">
+      <w:start w:val="1"/>
+      <w:numFmt w:val="bullet"/>
+      <w:lvlText w:val=""/>
+      <w:lvlJc w:val="left"/>
+      <w:pPr>
+        <w:ind w:left="6480" w:hanging="360"/>
+      </w:pPr>
+      <w:rPr>
+        <w:rFonts w:ascii="Wingdings" w:hAnsi="Wingdings" w:hint="default"/>
+      </w:rPr>
+    </w:lvl>
+  </w:abstractNum>
+  <w:abstractNum w:abstractNumId="1" w15:restartNumberingAfterBreak="0">
     <w:nsid w:val="17234BB3"/>
     <w:multiLevelType w:val="hybridMultilevel"/>
     <w:tmpl w:val="86D2B7A4"/>
@@ -5242,7 +6058,120 @@
       </w:pPr>
     </w:lvl>
   </w:abstractNum>
-  <w:abstractNum w:abstractNumId="1" w15:restartNumberingAfterBreak="0">
+  <w:abstractNum w:abstractNumId="2" w15:restartNumberingAfterBreak="0">
+    <w:nsid w:val="1842432E"/>
+    <w:multiLevelType w:val="hybridMultilevel"/>
+    <w:tmpl w:val="06D46524"/>
+    <w:lvl w:ilvl="0" w:tplc="04160001">
+      <w:start w:val="1"/>
+      <w:numFmt w:val="bullet"/>
+      <w:lvlText w:val=""/>
+      <w:lvlJc w:val="left"/>
+      <w:pPr>
+        <w:ind w:left="1431" w:hanging="360"/>
+      </w:pPr>
+      <w:rPr>
+        <w:rFonts w:ascii="Symbol" w:hAnsi="Symbol" w:hint="default"/>
+      </w:rPr>
+    </w:lvl>
+    <w:lvl w:ilvl="1" w:tplc="04160003" w:tentative="1">
+      <w:start w:val="1"/>
+      <w:numFmt w:val="bullet"/>
+      <w:lvlText w:val="o"/>
+      <w:lvlJc w:val="left"/>
+      <w:pPr>
+        <w:ind w:left="2151" w:hanging="360"/>
+      </w:pPr>
+      <w:rPr>
+        <w:rFonts w:ascii="Courier New" w:hAnsi="Courier New" w:cs="Courier New" w:hint="default"/>
+      </w:rPr>
+    </w:lvl>
+    <w:lvl w:ilvl="2" w:tplc="04160005" w:tentative="1">
+      <w:start w:val="1"/>
+      <w:numFmt w:val="bullet"/>
+      <w:lvlText w:val=""/>
+      <w:lvlJc w:val="left"/>
+      <w:pPr>
+        <w:ind w:left="2871" w:hanging="360"/>
+      </w:pPr>
+      <w:rPr>
+        <w:rFonts w:ascii="Wingdings" w:hAnsi="Wingdings" w:hint="default"/>
+      </w:rPr>
+    </w:lvl>
+    <w:lvl w:ilvl="3" w:tplc="04160001" w:tentative="1">
+      <w:start w:val="1"/>
+      <w:numFmt w:val="bullet"/>
+      <w:lvlText w:val=""/>
+      <w:lvlJc w:val="left"/>
+      <w:pPr>
+        <w:ind w:left="3591" w:hanging="360"/>
+      </w:pPr>
+      <w:rPr>
+        <w:rFonts w:ascii="Symbol" w:hAnsi="Symbol" w:hint="default"/>
+      </w:rPr>
+    </w:lvl>
+    <w:lvl w:ilvl="4" w:tplc="04160003" w:tentative="1">
+      <w:start w:val="1"/>
+      <w:numFmt w:val="bullet"/>
+      <w:lvlText w:val="o"/>
+      <w:lvlJc w:val="left"/>
+      <w:pPr>
+        <w:ind w:left="4311" w:hanging="360"/>
+      </w:pPr>
+      <w:rPr>
+        <w:rFonts w:ascii="Courier New" w:hAnsi="Courier New" w:cs="Courier New" w:hint="default"/>
+      </w:rPr>
+    </w:lvl>
+    <w:lvl w:ilvl="5" w:tplc="04160005" w:tentative="1">
+      <w:start w:val="1"/>
+      <w:numFmt w:val="bullet"/>
+      <w:lvlText w:val=""/>
+      <w:lvlJc w:val="left"/>
+      <w:pPr>
+        <w:ind w:left="5031" w:hanging="360"/>
+      </w:pPr>
+      <w:rPr>
+        <w:rFonts w:ascii="Wingdings" w:hAnsi="Wingdings" w:hint="default"/>
+      </w:rPr>
+    </w:lvl>
+    <w:lvl w:ilvl="6" w:tplc="04160001" w:tentative="1">
+      <w:start w:val="1"/>
+      <w:numFmt w:val="bullet"/>
+      <w:lvlText w:val=""/>
+      <w:lvlJc w:val="left"/>
+      <w:pPr>
+        <w:ind w:left="5751" w:hanging="360"/>
+      </w:pPr>
+      <w:rPr>
+        <w:rFonts w:ascii="Symbol" w:hAnsi="Symbol" w:hint="default"/>
+      </w:rPr>
+    </w:lvl>
+    <w:lvl w:ilvl="7" w:tplc="04160003" w:tentative="1">
+      <w:start w:val="1"/>
+      <w:numFmt w:val="bullet"/>
+      <w:lvlText w:val="o"/>
+      <w:lvlJc w:val="left"/>
+      <w:pPr>
+        <w:ind w:left="6471" w:hanging="360"/>
+      </w:pPr>
+      <w:rPr>
+        <w:rFonts w:ascii="Courier New" w:hAnsi="Courier New" w:cs="Courier New" w:hint="default"/>
+      </w:rPr>
+    </w:lvl>
+    <w:lvl w:ilvl="8" w:tplc="04160005" w:tentative="1">
+      <w:start w:val="1"/>
+      <w:numFmt w:val="bullet"/>
+      <w:lvlText w:val=""/>
+      <w:lvlJc w:val="left"/>
+      <w:pPr>
+        <w:ind w:left="7191" w:hanging="360"/>
+      </w:pPr>
+      <w:rPr>
+        <w:rFonts w:ascii="Wingdings" w:hAnsi="Wingdings" w:hint="default"/>
+      </w:rPr>
+    </w:lvl>
+  </w:abstractNum>
+  <w:abstractNum w:abstractNumId="3" w15:restartNumberingAfterBreak="0">
     <w:nsid w:val="1F8A1CD6"/>
     <w:multiLevelType w:val="multilevel"/>
     <w:tmpl w:val="EA2C59EE"/>
@@ -5391,7 +6320,7 @@
       </w:rPr>
     </w:lvl>
   </w:abstractNum>
-  <w:abstractNum w:abstractNumId="2" w15:restartNumberingAfterBreak="0">
+  <w:abstractNum w:abstractNumId="4" w15:restartNumberingAfterBreak="0">
     <w:nsid w:val="6D6455E1"/>
     <w:multiLevelType w:val="hybridMultilevel"/>
     <w:tmpl w:val="35FC8096"/>
@@ -5480,7 +6409,7 @@
       </w:pPr>
     </w:lvl>
   </w:abstractNum>
-  <w:abstractNum w:abstractNumId="3" w15:restartNumberingAfterBreak="0">
+  <w:abstractNum w:abstractNumId="5" w15:restartNumberingAfterBreak="0">
     <w:nsid w:val="7643317F"/>
     <w:multiLevelType w:val="multilevel"/>
     <w:tmpl w:val="AE768AC6"/>
@@ -5602,16 +6531,22 @@
     </w:lvl>
   </w:abstractNum>
   <w:num w:numId="1" w16cid:durableId="1509753130">
+    <w:abstractNumId w:val="5"/>
+  </w:num>
+  <w:num w:numId="2" w16cid:durableId="2121802360">
     <w:abstractNumId w:val="3"/>
   </w:num>
-  <w:num w:numId="2" w16cid:durableId="2121802360">
+  <w:num w:numId="3" w16cid:durableId="1032457399">
     <w:abstractNumId w:val="1"/>
   </w:num>
-  <w:num w:numId="3" w16cid:durableId="1032457399">
+  <w:num w:numId="4" w16cid:durableId="327448015">
+    <w:abstractNumId w:val="4"/>
+  </w:num>
+  <w:num w:numId="5" w16cid:durableId="1531606384">
+    <w:abstractNumId w:val="2"/>
+  </w:num>
+  <w:num w:numId="6" w16cid:durableId="2102601373">
     <w:abstractNumId w:val="0"/>
-  </w:num>
-  <w:num w:numId="4" w16cid:durableId="327448015">
-    <w:abstractNumId w:val="2"/>
   </w:num>
 </w:numbering>
 </file>
@@ -6582,6 +7517,12 @@
 </file>
 
 <file path=customXml/item1.xml><?xml version="1.0" encoding="utf-8"?>
+<p:properties xmlns:p="http://schemas.microsoft.com/office/2006/metadata/properties" xmlns:xsi="http://www.w3.org/2001/XMLSchema-instance" xmlns:pc="http://schemas.microsoft.com/office/infopath/2007/PartnerControls">
+  <documentManagement/>
+</p:properties>
+</file>
+
+<file path=customXml/item2.xml><?xml version="1.0" encoding="utf-8"?>
 <ct:contentTypeSchema xmlns:ct="http://schemas.microsoft.com/office/2006/metadata/contentType" xmlns:ma="http://schemas.microsoft.com/office/2006/metadata/properties/metaAttributes" ct:_="" ma:_="" ma:contentTypeName="Document" ma:contentTypeID="0x010100A0BDA9925765D843955FCB1DBED643AA" ma:contentTypeVersion="13" ma:contentTypeDescription="Create a new document." ma:contentTypeScope="" ma:versionID="aad9a6230260417460e63ebd385ac575">
   <xsd:schema xmlns:xsd="http://www.w3.org/2001/XMLSchema" xmlns:xs="http://www.w3.org/2001/XMLSchema" xmlns:p="http://schemas.microsoft.com/office/2006/metadata/properties" xmlns:ns3="3402a4ad-fe19-4794-919e-f291b2dc1b5b" xmlns:ns4="8740965d-81fe-4874-aea8-e2a236e25223" targetNamespace="http://schemas.microsoft.com/office/2006/metadata/properties" ma:root="true" ma:fieldsID="8748f19febd17733061b5673b7aa73db" ns3:_="" ns4:_="">
     <xsd:import namespace="3402a4ad-fe19-4794-919e-f291b2dc1b5b"/>
@@ -6804,17 +7745,7 @@
 </ct:contentTypeSchema>
 </file>
 
-<file path=customXml/item2.xml><?xml version="1.0" encoding="utf-8"?>
-<p:properties xmlns:p="http://schemas.microsoft.com/office/2006/metadata/properties" xmlns:xsi="http://www.w3.org/2001/XMLSchema-instance" xmlns:pc="http://schemas.microsoft.com/office/infopath/2007/PartnerControls">
-  <documentManagement/>
-</p:properties>
-</file>
-
 <file path=customXml/item3.xml><?xml version="1.0" encoding="utf-8"?>
-<b:Sources xmlns:b="http://schemas.openxmlformats.org/officeDocument/2006/bibliography" xmlns="http://schemas.openxmlformats.org/officeDocument/2006/bibliography" SelectedStyle="\APASixthEditionOfficeOnline.xsl" StyleName="APA" Version="6"/>
-</file>
-
-<file path=customXml/item4.xml><?xml version="1.0" encoding="utf-8"?>
 <?mso-contentType ?>
 <FormTemplates xmlns="http://schemas.microsoft.com/sharepoint/v3/contenttype/forms">
   <Display>DocumentLibraryForm</Display>
@@ -6823,7 +7754,20 @@
 </FormTemplates>
 </file>
 
+<file path=customXml/item4.xml><?xml version="1.0" encoding="utf-8"?>
+<b:Sources xmlns:b="http://schemas.openxmlformats.org/officeDocument/2006/bibliography" xmlns="http://schemas.openxmlformats.org/officeDocument/2006/bibliography" SelectedStyle="\APASixthEditionOfficeOnline.xsl" StyleName="APA" Version="6"/>
+</file>
+
 <file path=customXml/itemProps1.xml><?xml version="1.0" encoding="utf-8"?>
+<ds:datastoreItem xmlns:ds="http://schemas.openxmlformats.org/officeDocument/2006/customXml" ds:itemID="{CB4A2E6C-BD44-4CF7-A70C-E3EE471D2259}">
+  <ds:schemaRefs>
+    <ds:schemaRef ds:uri="http://schemas.microsoft.com/office/2006/metadata/properties"/>
+    <ds:schemaRef ds:uri="http://schemas.microsoft.com/office/infopath/2007/PartnerControls"/>
+  </ds:schemaRefs>
+</ds:datastoreItem>
+</file>
+
+<file path=customXml/itemProps2.xml><?xml version="1.0" encoding="utf-8"?>
 <ds:datastoreItem xmlns:ds="http://schemas.openxmlformats.org/officeDocument/2006/customXml" ds:itemID="{2DA6259E-E7A7-4EE8-A303-D75FB4700E51}">
   <ds:schemaRefs>
     <ds:schemaRef ds:uri="http://schemas.microsoft.com/office/2006/metadata/contentType"/>
@@ -6842,35 +7786,18 @@
 </ds:datastoreItem>
 </file>
 
-<file path=customXml/itemProps2.xml><?xml version="1.0" encoding="utf-8"?>
-<ds:datastoreItem xmlns:ds="http://schemas.openxmlformats.org/officeDocument/2006/customXml" ds:itemID="{CB4A2E6C-BD44-4CF7-A70C-E3EE471D2259}">
+<file path=customXml/itemProps3.xml><?xml version="1.0" encoding="utf-8"?>
+<ds:datastoreItem xmlns:ds="http://schemas.openxmlformats.org/officeDocument/2006/customXml" ds:itemID="{726B6CF7-7E64-472D-93D7-25032DF2EBD5}">
   <ds:schemaRefs>
-    <ds:schemaRef ds:uri="http://purl.org/dc/terms/"/>
-    <ds:schemaRef ds:uri="http://purl.org/dc/dcmitype/"/>
-    <ds:schemaRef ds:uri="http://purl.org/dc/elements/1.1/"/>
-    <ds:schemaRef ds:uri="http://schemas.openxmlformats.org/package/2006/metadata/core-properties"/>
-    <ds:schemaRef ds:uri="http://schemas.microsoft.com/office/2006/metadata/properties"/>
-    <ds:schemaRef ds:uri="http://schemas.microsoft.com/office/2006/documentManagement/types"/>
-    <ds:schemaRef ds:uri="http://schemas.microsoft.com/office/infopath/2007/PartnerControls"/>
-    <ds:schemaRef ds:uri="8740965d-81fe-4874-aea8-e2a236e25223"/>
-    <ds:schemaRef ds:uri="3402a4ad-fe19-4794-919e-f291b2dc1b5b"/>
-    <ds:schemaRef ds:uri="http://www.w3.org/XML/1998/namespace"/>
+    <ds:schemaRef ds:uri="http://schemas.microsoft.com/sharepoint/v3/contenttype/forms"/>
   </ds:schemaRefs>
 </ds:datastoreItem>
 </file>
 
-<file path=customXml/itemProps3.xml><?xml version="1.0" encoding="utf-8"?>
+<file path=customXml/itemProps4.xml><?xml version="1.0" encoding="utf-8"?>
 <ds:datastoreItem xmlns:ds="http://schemas.openxmlformats.org/officeDocument/2006/customXml" ds:itemID="{D3BAFDB3-3DE7-4F00-97BB-AE3863C2F70D}">
   <ds:schemaRefs>
     <ds:schemaRef ds:uri="http://schemas.openxmlformats.org/officeDocument/2006/bibliography"/>
   </ds:schemaRefs>
 </ds:datastoreItem>
-</file>
-
-<file path=customXml/itemProps4.xml><?xml version="1.0" encoding="utf-8"?>
-<ds:datastoreItem xmlns:ds="http://schemas.openxmlformats.org/officeDocument/2006/customXml" ds:itemID="{726B6CF7-7E64-472D-93D7-25032DF2EBD5}">
-  <ds:schemaRefs>
-    <ds:schemaRef ds:uri="http://schemas.microsoft.com/sharepoint/v3/contenttype/forms"/>
-  </ds:schemaRefs>
-</ds:datastoreItem>
 </file>
</xml_diff>

<commit_message>
descrição das pastas do laravel
</commit_message>
<xml_diff>
--- a/Monografia/TCC (DEFINITIVO).docx
+++ b/Monografia/TCC (DEFINITIVO).docx
@@ -168,40 +168,16 @@
           <w:szCs w:val="28"/>
         </w:rPr>
       </w:pPr>
-      <w:proofErr w:type="spellStart"/>
-      <w:r>
-        <w:rPr>
-          <w:rFonts w:cs="Arial"/>
-          <w:b/>
-          <w:bCs/>
-          <w:sz w:val="28"/>
-          <w:szCs w:val="28"/>
-        </w:rPr>
-        <w:t>Kaua</w:t>
-      </w:r>
-      <w:proofErr w:type="spellEnd"/>
-      <w:r>
-        <w:rPr>
-          <w:rFonts w:cs="Arial"/>
-          <w:b/>
-          <w:bCs/>
-          <w:sz w:val="28"/>
-          <w:szCs w:val="28"/>
-        </w:rPr>
-        <w:t xml:space="preserve"> Alves </w:t>
-      </w:r>
-      <w:proofErr w:type="spellStart"/>
-      <w:r>
-        <w:rPr>
-          <w:rFonts w:cs="Arial"/>
-          <w:b/>
-          <w:bCs/>
-          <w:sz w:val="28"/>
-          <w:szCs w:val="28"/>
-        </w:rPr>
-        <w:t>Seppe</w:t>
-      </w:r>
-      <w:proofErr w:type="spellEnd"/>
+      <w:r>
+        <w:rPr>
+          <w:rFonts w:cs="Arial"/>
+          <w:b/>
+          <w:bCs/>
+          <w:sz w:val="28"/>
+          <w:szCs w:val="28"/>
+        </w:rPr>
+        <w:t>Kaua Alves Seppe</w:t>
+      </w:r>
     </w:p>
     <w:p>
       <w:pPr>
@@ -555,7 +531,6 @@
           <w:szCs w:val="28"/>
         </w:rPr>
       </w:pPr>
-      <w:proofErr w:type="spellStart"/>
       <w:r>
         <w:rPr>
           <w:rFonts w:cs="Arial"/>
@@ -565,31 +540,8 @@
           <w:szCs w:val="28"/>
         </w:rPr>
         <w:lastRenderedPageBreak/>
-        <w:t>Kaua</w:t>
-      </w:r>
-      <w:proofErr w:type="spellEnd"/>
-      <w:r>
-        <w:rPr>
-          <w:rFonts w:cs="Arial"/>
-          <w:b/>
-          <w:bCs/>
-          <w:sz w:val="28"/>
-          <w:szCs w:val="28"/>
-        </w:rPr>
-        <w:t xml:space="preserve"> Alves </w:t>
-      </w:r>
-      <w:proofErr w:type="spellStart"/>
-      <w:r>
-        <w:rPr>
-          <w:rFonts w:cs="Arial"/>
-          <w:b/>
-          <w:bCs/>
-          <w:sz w:val="28"/>
-          <w:szCs w:val="28"/>
-        </w:rPr>
-        <w:t>Seppe</w:t>
-      </w:r>
-      <w:proofErr w:type="spellEnd"/>
+        <w:t>Kaua Alves Seppe</w:t>
+      </w:r>
     </w:p>
     <w:p>
       <w:pPr>
@@ -892,23 +844,7 @@
           <w:rFonts w:cs="Arial"/>
           <w:sz w:val="22"/>
         </w:rPr>
-        <w:t xml:space="preserve"> da </w:t>
-      </w:r>
-      <w:proofErr w:type="spellStart"/>
-      <w:r>
-        <w:rPr>
-          <w:rFonts w:cs="Arial"/>
-          <w:sz w:val="22"/>
-        </w:rPr>
-        <w:t>Etec</w:t>
-      </w:r>
-      <w:proofErr w:type="spellEnd"/>
-      <w:r>
-        <w:rPr>
-          <w:rFonts w:cs="Arial"/>
-          <w:sz w:val="22"/>
-        </w:rPr>
-        <w:t xml:space="preserve"> </w:t>
+        <w:t xml:space="preserve"> da Etec </w:t>
       </w:r>
       <w:r>
         <w:rPr>
@@ -2401,180 +2337,110 @@
         <w:rPr>
           <w:rFonts w:cs="Arial"/>
         </w:rPr>
-        <w:t>Em 11 de março de 2020, a Organização Mundial da Saúde (OMS) declarou que o mundo enfrentava uma nova pandemia (Wikipedia, 2020), desta vez causada pelo SARS-CoV-2 (</w:t>
-      </w:r>
-      <w:proofErr w:type="spellStart"/>
-      <w:r>
-        <w:rPr>
-          <w:rFonts w:cs="Arial"/>
-        </w:rPr>
-        <w:t>severe</w:t>
-      </w:r>
-      <w:proofErr w:type="spellEnd"/>
+        <w:t>Em 11 de março de 2020, a Organização Mundial da Saúde (OMS) declarou que o mundo enfrentava uma nova pandemia (Wikipedia, 2020), desta vez causada pelo SARS-CoV-2 (severe acute respiratory syndrome coronavirus 2), o qual é o agente etiológico da COVID-19, uma doença infecciosa de caráter respiratório, causando uma calamidade em todo o globo. À fim de conter a disseminação do vírus, o governo brasileiro inve</w:t>
+      </w:r>
+      <w:r>
+        <w:rPr>
+          <w:rFonts w:cs="Arial"/>
+        </w:rPr>
+        <w:t>stiu como medida preventiva</w:t>
+      </w:r>
       <w:r>
         <w:rPr>
           <w:rFonts w:cs="Arial"/>
         </w:rPr>
         <w:t xml:space="preserve"> </w:t>
       </w:r>
-      <w:proofErr w:type="spellStart"/>
-      <w:r>
-        <w:rPr>
-          <w:rFonts w:cs="Arial"/>
-        </w:rPr>
-        <w:t>acute</w:t>
-      </w:r>
-      <w:proofErr w:type="spellEnd"/>
+      <w:r>
+        <w:rPr>
+          <w:rFonts w:cs="Arial"/>
+        </w:rPr>
+        <w:t>a</w:t>
+      </w:r>
       <w:r>
         <w:rPr>
           <w:rFonts w:cs="Arial"/>
         </w:rPr>
         <w:t xml:space="preserve"> </w:t>
       </w:r>
-      <w:proofErr w:type="spellStart"/>
-      <w:r>
-        <w:rPr>
-          <w:rFonts w:cs="Arial"/>
-        </w:rPr>
-        <w:t>respiratory</w:t>
-      </w:r>
-      <w:proofErr w:type="spellEnd"/>
+      <w:r>
+        <w:rPr>
+          <w:rFonts w:cs="Arial"/>
+        </w:rPr>
+        <w:t xml:space="preserve">quarentena, isolamento social, </w:t>
+      </w:r>
+      <w:r>
+        <w:rPr>
+          <w:rFonts w:cs="Arial"/>
+        </w:rPr>
+        <w:t>métodos que incentivavam a população a ficar em casa</w:t>
+      </w:r>
+      <w:r>
+        <w:rPr>
+          <w:rFonts w:cs="Arial"/>
+        </w:rPr>
+        <w:t xml:space="preserve"> em conjunto </w:t>
+      </w:r>
+      <w:r>
+        <w:rPr>
+          <w:rFonts w:cs="Arial"/>
+        </w:rPr>
+        <w:t>a</w:t>
+      </w:r>
+      <w:r>
+        <w:rPr>
+          <w:rFonts w:cs="Arial"/>
+        </w:rPr>
+        <w:t xml:space="preserve"> campanhas de vacinação</w:t>
+      </w:r>
+      <w:r>
+        <w:rPr>
+          <w:rFonts w:cs="Arial"/>
+        </w:rPr>
+        <w:t xml:space="preserve">, evitando assim, a </w:t>
+      </w:r>
+      <w:r>
+        <w:rPr>
+          <w:rFonts w:cs="Arial"/>
+        </w:rPr>
+        <w:t>propagação em massa da doença. E</w:t>
+      </w:r>
+      <w:r>
+        <w:rPr>
+          <w:rFonts w:cs="Arial"/>
+        </w:rPr>
+        <w:t>sse período de quarentena prejudicou ativamente a economia do país, o portal de notícias g1 (2020) compilou dados relacionados à pandemia, onde haveria tido uma queda de 9,7% do PIB brasileiro, afetando tanto grandes empresas quanto pequenas, sendo as academias um dos setores mais atingidos pela pandemia (Agência Brasil, 2021), alcançando um patamar</w:t>
+      </w:r>
+      <w:r>
+        <w:rPr>
+          <w:rFonts w:cs="Arial"/>
+        </w:rPr>
+        <w:t xml:space="preserve"> de</w:t>
+      </w:r>
+      <w:r>
+        <w:rPr>
+          <w:rFonts w:cs="Arial"/>
+        </w:rPr>
+        <w:t xml:space="preserve"> 52% abaixo do que seria normal para o mês de maio de 2021.</w:t>
+      </w:r>
+      <w:r>
+        <w:rPr>
+          <w:rFonts w:cs="Arial"/>
+        </w:rPr>
+        <w:t xml:space="preserve"> Em face disso, torna –se </w:t>
+      </w:r>
+      <w:r>
+        <w:rPr>
+          <w:rFonts w:cs="Arial"/>
+        </w:rPr>
+        <w:t>valido ressaltar que todos os métodos preventivos utilizados foram de extrema importância à queda dos índices dos casos de COVID-19 e a crescente procura as academias no país.</w:t>
+      </w:r>
       <w:r>
         <w:rPr>
           <w:rFonts w:cs="Arial"/>
         </w:rPr>
         <w:t xml:space="preserve"> </w:t>
       </w:r>
-      <w:proofErr w:type="spellStart"/>
-      <w:r>
-        <w:rPr>
-          <w:rFonts w:cs="Arial"/>
-        </w:rPr>
-        <w:t>syndrome</w:t>
-      </w:r>
-      <w:proofErr w:type="spellEnd"/>
-      <w:r>
-        <w:rPr>
-          <w:rFonts w:cs="Arial"/>
-        </w:rPr>
-        <w:t xml:space="preserve"> </w:t>
-      </w:r>
-      <w:proofErr w:type="spellStart"/>
-      <w:r>
-        <w:rPr>
-          <w:rFonts w:cs="Arial"/>
-        </w:rPr>
-        <w:t>coronavirus</w:t>
-      </w:r>
-      <w:proofErr w:type="spellEnd"/>
-      <w:r>
-        <w:rPr>
-          <w:rFonts w:cs="Arial"/>
-        </w:rPr>
-        <w:t xml:space="preserve"> 2), o qual é o agente etiológico da COVID-19, uma doença infecciosa de caráter respiratório, causando uma calamidade em todo o globo. À fim de conter a disseminação do vírus, o governo brasileiro inve</w:t>
-      </w:r>
-      <w:r>
-        <w:rPr>
-          <w:rFonts w:cs="Arial"/>
-        </w:rPr>
-        <w:t>stiu como medida preventiva</w:t>
-      </w:r>
-      <w:r>
-        <w:rPr>
-          <w:rFonts w:cs="Arial"/>
-        </w:rPr>
-        <w:t xml:space="preserve"> </w:t>
-      </w:r>
-      <w:r>
-        <w:rPr>
-          <w:rFonts w:cs="Arial"/>
-        </w:rPr>
-        <w:t>a</w:t>
-      </w:r>
-      <w:r>
-        <w:rPr>
-          <w:rFonts w:cs="Arial"/>
-        </w:rPr>
-        <w:t xml:space="preserve"> </w:t>
-      </w:r>
-      <w:r>
-        <w:rPr>
-          <w:rFonts w:cs="Arial"/>
-        </w:rPr>
-        <w:t xml:space="preserve">quarentena, isolamento social, </w:t>
-      </w:r>
-      <w:r>
-        <w:rPr>
-          <w:rFonts w:cs="Arial"/>
-        </w:rPr>
-        <w:t>métodos que incentivavam a população a ficar em casa</w:t>
-      </w:r>
-      <w:r>
-        <w:rPr>
-          <w:rFonts w:cs="Arial"/>
-        </w:rPr>
-        <w:t xml:space="preserve"> em conjunto </w:t>
-      </w:r>
-      <w:r>
-        <w:rPr>
-          <w:rFonts w:cs="Arial"/>
-        </w:rPr>
-        <w:t>a</w:t>
-      </w:r>
-      <w:r>
-        <w:rPr>
-          <w:rFonts w:cs="Arial"/>
-        </w:rPr>
-        <w:t xml:space="preserve"> campanhas de vacinação</w:t>
-      </w:r>
-      <w:r>
-        <w:rPr>
-          <w:rFonts w:cs="Arial"/>
-        </w:rPr>
-        <w:t xml:space="preserve">, evitando assim, a </w:t>
-      </w:r>
-      <w:r>
-        <w:rPr>
-          <w:rFonts w:cs="Arial"/>
-        </w:rPr>
-        <w:t>propagação em massa da doença. E</w:t>
-      </w:r>
-      <w:r>
-        <w:rPr>
-          <w:rFonts w:cs="Arial"/>
-        </w:rPr>
-        <w:t>sse período de quarentena prejudicou ativamente a economia do país, o portal de notícias g1 (2020) compilou dados relacionados à pandemia, onde haveria tido uma queda de 9,7% do PIB brasileiro, afetando tanto grandes empresas quanto pequenas, sendo as academias um dos setores mais atingidos pela pandemia (Agência Brasil, 2021), alcançando um patamar</w:t>
-      </w:r>
-      <w:r>
-        <w:rPr>
-          <w:rFonts w:cs="Arial"/>
-        </w:rPr>
-        <w:t xml:space="preserve"> de</w:t>
-      </w:r>
-      <w:r>
-        <w:rPr>
-          <w:rFonts w:cs="Arial"/>
-        </w:rPr>
-        <w:t xml:space="preserve"> 52% abaixo do que seria normal para o mês de maio de 2021.</w:t>
-      </w:r>
-      <w:r>
-        <w:rPr>
-          <w:rFonts w:cs="Arial"/>
-        </w:rPr>
-        <w:t xml:space="preserve"> Em face disso, torna –se </w:t>
-      </w:r>
-      <w:r>
-        <w:rPr>
-          <w:rFonts w:cs="Arial"/>
-        </w:rPr>
-        <w:t>valido ressaltar que todos os métodos preventivos utilizados foram de extrema importância à queda dos índices dos casos de COVID-19 e a crescente procura as academias no país.</w:t>
-      </w:r>
-      <w:r>
-        <w:rPr>
-          <w:rFonts w:cs="Arial"/>
-        </w:rPr>
-        <w:t xml:space="preserve"> </w:t>
-      </w:r>
       <w:r>
         <w:rPr>
           <w:rFonts w:cs="Arial"/>
@@ -2585,21 +2451,7 @@
         <w:rPr>
           <w:rFonts w:cs="Arial"/>
         </w:rPr>
-        <w:t xml:space="preserve">. Possibilitando, então, o acesso aos aparelhos e o retorno das atividades em grupo, como, zumba, </w:t>
-      </w:r>
-      <w:proofErr w:type="spellStart"/>
-      <w:r>
-        <w:rPr>
-          <w:rFonts w:cs="Arial"/>
-        </w:rPr>
-        <w:t>pilates</w:t>
-      </w:r>
-      <w:proofErr w:type="spellEnd"/>
-      <w:r>
-        <w:rPr>
-          <w:rFonts w:cs="Arial"/>
-        </w:rPr>
-        <w:t>, natação,</w:t>
+        <w:t>. Possibilitando, então, o acesso aos aparelhos e o retorno das atividades em grupo, como, zumba, pilates, natação,</w:t>
       </w:r>
       <w:r>
         <w:rPr>
@@ -2707,79 +2559,7 @@
           <w:color w:val="333333"/>
           <w:shd w:val="clear" w:color="auto" w:fill="FCFCFC"/>
         </w:rPr>
-        <w:t>(</w:t>
-      </w:r>
-      <w:proofErr w:type="spellStart"/>
-      <w:r>
-        <w:rPr>
-          <w:rFonts w:cs="Arial"/>
-          <w:color w:val="333333"/>
-          <w:shd w:val="clear" w:color="auto" w:fill="FCFCFC"/>
-        </w:rPr>
-        <w:t>International</w:t>
-      </w:r>
-      <w:proofErr w:type="spellEnd"/>
-      <w:r>
-        <w:rPr>
-          <w:rFonts w:cs="Arial"/>
-          <w:color w:val="333333"/>
-          <w:shd w:val="clear" w:color="auto" w:fill="FCFCFC"/>
-        </w:rPr>
-        <w:t xml:space="preserve"> Health </w:t>
-      </w:r>
-      <w:proofErr w:type="spellStart"/>
-      <w:r>
-        <w:rPr>
-          <w:rFonts w:cs="Arial"/>
-          <w:color w:val="333333"/>
-          <w:shd w:val="clear" w:color="auto" w:fill="FCFCFC"/>
-        </w:rPr>
-        <w:t>Racquet</w:t>
-      </w:r>
-      <w:proofErr w:type="spellEnd"/>
-      <w:r>
-        <w:rPr>
-          <w:rFonts w:cs="Arial"/>
-          <w:color w:val="333333"/>
-          <w:shd w:val="clear" w:color="auto" w:fill="FCFCFC"/>
-        </w:rPr>
-        <w:t xml:space="preserve"> &amp; </w:t>
-      </w:r>
-      <w:proofErr w:type="spellStart"/>
-      <w:r>
-        <w:rPr>
-          <w:rFonts w:cs="Arial"/>
-          <w:color w:val="333333"/>
-          <w:shd w:val="clear" w:color="auto" w:fill="FCFCFC"/>
-        </w:rPr>
-        <w:t>Sportsclub</w:t>
-      </w:r>
-      <w:proofErr w:type="spellEnd"/>
-      <w:r>
-        <w:rPr>
-          <w:rFonts w:cs="Arial"/>
-          <w:color w:val="333333"/>
-          <w:shd w:val="clear" w:color="auto" w:fill="FCFCFC"/>
-        </w:rPr>
-        <w:t xml:space="preserve"> </w:t>
-      </w:r>
-      <w:proofErr w:type="spellStart"/>
-      <w:r>
-        <w:rPr>
-          <w:rFonts w:cs="Arial"/>
-          <w:color w:val="333333"/>
-          <w:shd w:val="clear" w:color="auto" w:fill="FCFCFC"/>
-        </w:rPr>
-        <w:t>Association</w:t>
-      </w:r>
-      <w:proofErr w:type="spellEnd"/>
-      <w:r>
-        <w:rPr>
-          <w:rFonts w:cs="Arial"/>
-          <w:color w:val="333333"/>
-          <w:shd w:val="clear" w:color="auto" w:fill="FCFCFC"/>
-        </w:rPr>
-        <w:t>)</w:t>
+        <w:t>(International Health Racquet &amp; Sportsclub Association)</w:t>
       </w:r>
       <w:r>
         <w:rPr>
@@ -5053,6 +4833,660 @@
     <w:p>
       <w:pPr>
         <w:rPr>
+          <w:szCs w:val="24"/>
+        </w:rPr>
+      </w:pPr>
+      <w:r>
+        <w:rPr>
+          <w:szCs w:val="24"/>
+        </w:rPr>
+        <w:lastRenderedPageBreak/>
+        <w:t xml:space="preserve">Como aponta </w:t>
+      </w:r>
+      <w:r>
+        <w:rPr>
+          <w:szCs w:val="24"/>
+        </w:rPr>
+        <w:t>(GABARDO, 2017)</w:t>
+      </w:r>
+      <w:r>
+        <w:rPr>
+          <w:szCs w:val="24"/>
+        </w:rPr>
+        <w:t>, cada pasta e arquivo tem sua funcionalidade para promover e facilitar a criação da aplicação em questão. Esses arquivos e pastas tem os seguintes papéis e funcionalidades no projeto:</w:t>
+      </w:r>
+    </w:p>
+    <w:p>
+      <w:pPr>
+        <w:pStyle w:val="PargrafodaLista"/>
+        <w:numPr>
+          <w:ilvl w:val="0"/>
+          <w:numId w:val="7"/>
+        </w:numPr>
+        <w:rPr>
+          <w:szCs w:val="24"/>
+        </w:rPr>
+      </w:pPr>
+      <w:r>
+        <w:rPr>
+          <w:szCs w:val="24"/>
+        </w:rPr>
+        <w:t xml:space="preserve">app: </w:t>
+      </w:r>
+      <w:r>
+        <w:rPr>
+          <w:szCs w:val="24"/>
+        </w:rPr>
+        <w:t xml:space="preserve">é justamente a pasta da aplicação. Nesta pasta se encontra os </w:t>
+      </w:r>
+      <w:r>
+        <w:rPr>
+          <w:i/>
+          <w:iCs/>
+          <w:szCs w:val="24"/>
+        </w:rPr>
+        <w:t>models</w:t>
+      </w:r>
+      <w:r>
+        <w:rPr>
+          <w:szCs w:val="24"/>
+        </w:rPr>
+        <w:t xml:space="preserve"> e a subpasta </w:t>
+      </w:r>
+      <w:r>
+        <w:rPr>
+          <w:szCs w:val="24"/>
+        </w:rPr>
+        <w:t>Http/Controllers</w:t>
+      </w:r>
+      <w:r>
+        <w:rPr>
+          <w:szCs w:val="24"/>
+        </w:rPr>
+        <w:t xml:space="preserve"> onde serão os controladores serão construídos.</w:t>
+      </w:r>
+    </w:p>
+    <w:p>
+      <w:pPr>
+        <w:pStyle w:val="PargrafodaLista"/>
+        <w:numPr>
+          <w:ilvl w:val="0"/>
+          <w:numId w:val="7"/>
+        </w:numPr>
+        <w:rPr>
+          <w:szCs w:val="24"/>
+        </w:rPr>
+      </w:pPr>
+      <w:r>
+        <w:rPr>
+          <w:i/>
+          <w:iCs/>
+          <w:szCs w:val="24"/>
+        </w:rPr>
+        <w:t>bootstrap:</w:t>
+      </w:r>
+      <w:r>
+        <w:rPr>
+          <w:i/>
+          <w:iCs/>
+          <w:szCs w:val="24"/>
+        </w:rPr>
+        <w:t xml:space="preserve"> </w:t>
+      </w:r>
+      <w:r>
+        <w:rPr>
+          <w:szCs w:val="24"/>
+        </w:rPr>
+        <w:t xml:space="preserve">pasta que possui scripts que carregam, </w:t>
+      </w:r>
+      <w:r>
+        <w:rPr>
+          <w:szCs w:val="24"/>
+        </w:rPr>
+        <w:t xml:space="preserve">inicializam </w:t>
+      </w:r>
+      <w:r>
+        <w:rPr>
+          <w:szCs w:val="24"/>
+        </w:rPr>
+        <w:t>a aplicação e retornam a solicitação da aplicação</w:t>
+      </w:r>
+      <w:r>
+        <w:rPr>
+          <w:szCs w:val="24"/>
+        </w:rPr>
+        <w:t>.</w:t>
+      </w:r>
+    </w:p>
+    <w:p>
+      <w:pPr>
+        <w:pStyle w:val="PargrafodaLista"/>
+        <w:numPr>
+          <w:ilvl w:val="0"/>
+          <w:numId w:val="7"/>
+        </w:numPr>
+        <w:rPr>
+          <w:szCs w:val="24"/>
+        </w:rPr>
+      </w:pPr>
+      <w:r>
+        <w:rPr>
+          <w:i/>
+          <w:iCs/>
+          <w:szCs w:val="24"/>
+        </w:rPr>
+        <w:t>config</w:t>
+      </w:r>
+      <w:r>
+        <w:rPr>
+          <w:szCs w:val="24"/>
+        </w:rPr>
+        <w:t>:</w:t>
+      </w:r>
+      <w:r>
+        <w:rPr>
+          <w:szCs w:val="24"/>
+        </w:rPr>
+        <w:t xml:space="preserve"> pasta onde estão os arquivos de configuração, como as configurações de conexão com banco de dados e outros.</w:t>
+      </w:r>
+    </w:p>
+    <w:p>
+      <w:pPr>
+        <w:pStyle w:val="PargrafodaLista"/>
+        <w:numPr>
+          <w:ilvl w:val="0"/>
+          <w:numId w:val="7"/>
+        </w:numPr>
+        <w:rPr>
+          <w:szCs w:val="24"/>
+        </w:rPr>
+      </w:pPr>
+      <w:r>
+        <w:rPr>
+          <w:i/>
+          <w:iCs/>
+          <w:szCs w:val="24"/>
+        </w:rPr>
+        <w:t>database</w:t>
+      </w:r>
+      <w:r>
+        <w:rPr>
+          <w:szCs w:val="24"/>
+        </w:rPr>
+        <w:t>:</w:t>
+      </w:r>
+      <w:r>
+        <w:rPr>
+          <w:szCs w:val="24"/>
+        </w:rPr>
+        <w:t xml:space="preserve"> esta pasta armazena classes específicas das interações com banco de dados sendo elas: </w:t>
+      </w:r>
+      <w:r>
+        <w:rPr>
+          <w:i/>
+          <w:iCs/>
+          <w:szCs w:val="24"/>
+        </w:rPr>
+        <w:t xml:space="preserve">migrations, factories </w:t>
+      </w:r>
+      <w:r>
+        <w:rPr>
+          <w:szCs w:val="24"/>
+        </w:rPr>
+        <w:t xml:space="preserve">e </w:t>
+      </w:r>
+      <w:r>
+        <w:rPr>
+          <w:i/>
+          <w:iCs/>
+          <w:szCs w:val="24"/>
+        </w:rPr>
+        <w:t>seeds.</w:t>
+      </w:r>
+    </w:p>
+    <w:p>
+      <w:pPr>
+        <w:pStyle w:val="PargrafodaLista"/>
+        <w:numPr>
+          <w:ilvl w:val="0"/>
+          <w:numId w:val="7"/>
+        </w:numPr>
+        <w:rPr>
+          <w:szCs w:val="24"/>
+        </w:rPr>
+      </w:pPr>
+      <w:r>
+        <w:rPr>
+          <w:i/>
+          <w:iCs/>
+          <w:szCs w:val="24"/>
+        </w:rPr>
+        <w:t>public</w:t>
+      </w:r>
+      <w:r>
+        <w:rPr>
+          <w:szCs w:val="24"/>
+        </w:rPr>
+        <w:t>:</w:t>
+      </w:r>
+    </w:p>
+    <w:p>
+      <w:pPr>
+        <w:pStyle w:val="PargrafodaLista"/>
+        <w:numPr>
+          <w:ilvl w:val="0"/>
+          <w:numId w:val="7"/>
+        </w:numPr>
+        <w:rPr>
+          <w:szCs w:val="24"/>
+        </w:rPr>
+      </w:pPr>
+      <w:r>
+        <w:rPr>
+          <w:i/>
+          <w:iCs/>
+          <w:szCs w:val="24"/>
+        </w:rPr>
+        <w:t>routes</w:t>
+      </w:r>
+      <w:r>
+        <w:rPr>
+          <w:szCs w:val="24"/>
+        </w:rPr>
+        <w:t>:</w:t>
+      </w:r>
+    </w:p>
+    <w:p>
+      <w:pPr>
+        <w:pStyle w:val="PargrafodaLista"/>
+        <w:numPr>
+          <w:ilvl w:val="0"/>
+          <w:numId w:val="7"/>
+        </w:numPr>
+        <w:rPr>
+          <w:szCs w:val="24"/>
+        </w:rPr>
+      </w:pPr>
+      <w:r>
+        <w:rPr>
+          <w:i/>
+          <w:iCs/>
+          <w:szCs w:val="24"/>
+        </w:rPr>
+        <w:t>storage</w:t>
+      </w:r>
+      <w:r>
+        <w:rPr>
+          <w:szCs w:val="24"/>
+        </w:rPr>
+        <w:t>:</w:t>
+      </w:r>
+    </w:p>
+    <w:p>
+      <w:pPr>
+        <w:pStyle w:val="PargrafodaLista"/>
+        <w:numPr>
+          <w:ilvl w:val="0"/>
+          <w:numId w:val="7"/>
+        </w:numPr>
+        <w:rPr>
+          <w:szCs w:val="24"/>
+        </w:rPr>
+      </w:pPr>
+      <w:r>
+        <w:rPr>
+          <w:i/>
+          <w:iCs/>
+          <w:szCs w:val="24"/>
+        </w:rPr>
+        <w:t>resources</w:t>
+      </w:r>
+      <w:r>
+        <w:rPr>
+          <w:szCs w:val="24"/>
+        </w:rPr>
+        <w:t>:</w:t>
+      </w:r>
+    </w:p>
+    <w:p>
+      <w:pPr>
+        <w:pStyle w:val="PargrafodaLista"/>
+        <w:numPr>
+          <w:ilvl w:val="0"/>
+          <w:numId w:val="7"/>
+        </w:numPr>
+        <w:rPr>
+          <w:szCs w:val="24"/>
+        </w:rPr>
+      </w:pPr>
+      <w:r>
+        <w:rPr>
+          <w:i/>
+          <w:iCs/>
+          <w:szCs w:val="24"/>
+        </w:rPr>
+        <w:t>tests</w:t>
+      </w:r>
+      <w:r>
+        <w:rPr>
+          <w:szCs w:val="24"/>
+        </w:rPr>
+        <w:t>:</w:t>
+      </w:r>
+    </w:p>
+    <w:p>
+      <w:pPr>
+        <w:pStyle w:val="PargrafodaLista"/>
+        <w:numPr>
+          <w:ilvl w:val="0"/>
+          <w:numId w:val="7"/>
+        </w:numPr>
+        <w:rPr>
+          <w:szCs w:val="24"/>
+        </w:rPr>
+      </w:pPr>
+      <w:r>
+        <w:rPr>
+          <w:i/>
+          <w:iCs/>
+          <w:szCs w:val="24"/>
+        </w:rPr>
+        <w:t>vendor</w:t>
+      </w:r>
+      <w:r>
+        <w:rPr>
+          <w:szCs w:val="24"/>
+        </w:rPr>
+        <w:t>:</w:t>
+      </w:r>
+    </w:p>
+    <w:p>
+      <w:pPr>
+        <w:pStyle w:val="PargrafodaLista"/>
+        <w:numPr>
+          <w:ilvl w:val="0"/>
+          <w:numId w:val="7"/>
+        </w:numPr>
+        <w:rPr>
+          <w:szCs w:val="24"/>
+        </w:rPr>
+      </w:pPr>
+      <w:r>
+        <w:rPr>
+          <w:i/>
+          <w:iCs/>
+          <w:szCs w:val="24"/>
+        </w:rPr>
+        <w:t>.env</w:t>
+      </w:r>
+      <w:r>
+        <w:rPr>
+          <w:szCs w:val="24"/>
+        </w:rPr>
+        <w:t>:</w:t>
+      </w:r>
+    </w:p>
+    <w:p>
+      <w:pPr>
+        <w:pStyle w:val="PargrafodaLista"/>
+        <w:numPr>
+          <w:ilvl w:val="0"/>
+          <w:numId w:val="7"/>
+        </w:numPr>
+        <w:rPr>
+          <w:szCs w:val="24"/>
+        </w:rPr>
+      </w:pPr>
+      <w:r>
+        <w:rPr>
+          <w:i/>
+          <w:iCs/>
+          <w:szCs w:val="24"/>
+        </w:rPr>
+        <w:t>.env-example</w:t>
+      </w:r>
+      <w:r>
+        <w:rPr>
+          <w:szCs w:val="24"/>
+        </w:rPr>
+        <w:t>:</w:t>
+      </w:r>
+    </w:p>
+    <w:p>
+      <w:pPr>
+        <w:pStyle w:val="PargrafodaLista"/>
+        <w:numPr>
+          <w:ilvl w:val="0"/>
+          <w:numId w:val="7"/>
+        </w:numPr>
+        <w:rPr>
+          <w:szCs w:val="24"/>
+        </w:rPr>
+      </w:pPr>
+      <w:r>
+        <w:rPr>
+          <w:i/>
+          <w:iCs/>
+          <w:szCs w:val="24"/>
+        </w:rPr>
+        <w:t>.gitattributes</w:t>
+      </w:r>
+      <w:r>
+        <w:rPr>
+          <w:szCs w:val="24"/>
+        </w:rPr>
+        <w:t>:</w:t>
+      </w:r>
+    </w:p>
+    <w:p>
+      <w:pPr>
+        <w:pStyle w:val="PargrafodaLista"/>
+        <w:numPr>
+          <w:ilvl w:val="0"/>
+          <w:numId w:val="7"/>
+        </w:numPr>
+        <w:rPr>
+          <w:szCs w:val="24"/>
+        </w:rPr>
+      </w:pPr>
+      <w:r>
+        <w:rPr>
+          <w:szCs w:val="24"/>
+        </w:rPr>
+        <w:t>.</w:t>
+      </w:r>
+      <w:r>
+        <w:rPr>
+          <w:szCs w:val="24"/>
+        </w:rPr>
+        <w:t>gitignore</w:t>
+      </w:r>
+    </w:p>
+    <w:p>
+      <w:pPr>
+        <w:pStyle w:val="PargrafodaLista"/>
+        <w:numPr>
+          <w:ilvl w:val="0"/>
+          <w:numId w:val="7"/>
+        </w:numPr>
+        <w:rPr>
+          <w:szCs w:val="24"/>
+        </w:rPr>
+      </w:pPr>
+      <w:r>
+        <w:rPr>
+          <w:i/>
+          <w:iCs/>
+          <w:szCs w:val="24"/>
+        </w:rPr>
+        <w:t>artisan</w:t>
+      </w:r>
+      <w:r>
+        <w:rPr>
+          <w:szCs w:val="24"/>
+        </w:rPr>
+        <w:t>:</w:t>
+      </w:r>
+    </w:p>
+    <w:p>
+      <w:pPr>
+        <w:pStyle w:val="PargrafodaLista"/>
+        <w:numPr>
+          <w:ilvl w:val="0"/>
+          <w:numId w:val="7"/>
+        </w:numPr>
+        <w:rPr>
+          <w:szCs w:val="24"/>
+        </w:rPr>
+      </w:pPr>
+      <w:r>
+        <w:rPr>
+          <w:i/>
+          <w:iCs/>
+          <w:szCs w:val="24"/>
+        </w:rPr>
+        <w:t>composer.json</w:t>
+      </w:r>
+      <w:r>
+        <w:rPr>
+          <w:szCs w:val="24"/>
+        </w:rPr>
+        <w:t>:</w:t>
+      </w:r>
+    </w:p>
+    <w:p>
+      <w:pPr>
+        <w:pStyle w:val="PargrafodaLista"/>
+        <w:numPr>
+          <w:ilvl w:val="0"/>
+          <w:numId w:val="7"/>
+        </w:numPr>
+        <w:rPr>
+          <w:szCs w:val="24"/>
+        </w:rPr>
+      </w:pPr>
+      <w:r>
+        <w:rPr>
+          <w:i/>
+          <w:iCs/>
+          <w:szCs w:val="24"/>
+        </w:rPr>
+        <w:t>composer.lock</w:t>
+      </w:r>
+      <w:r>
+        <w:rPr>
+          <w:szCs w:val="24"/>
+        </w:rPr>
+        <w:t>:</w:t>
+      </w:r>
+    </w:p>
+    <w:p>
+      <w:pPr>
+        <w:pStyle w:val="PargrafodaLista"/>
+        <w:numPr>
+          <w:ilvl w:val="0"/>
+          <w:numId w:val="7"/>
+        </w:numPr>
+        <w:rPr>
+          <w:szCs w:val="24"/>
+        </w:rPr>
+      </w:pPr>
+      <w:r>
+        <w:rPr>
+          <w:i/>
+          <w:iCs/>
+          <w:szCs w:val="24"/>
+        </w:rPr>
+        <w:t>package</w:t>
+      </w:r>
+      <w:r>
+        <w:rPr>
+          <w:szCs w:val="24"/>
+        </w:rPr>
+        <w:t>.</w:t>
+      </w:r>
+      <w:r>
+        <w:rPr>
+          <w:szCs w:val="24"/>
+        </w:rPr>
+        <w:t>json:</w:t>
+      </w:r>
+    </w:p>
+    <w:p>
+      <w:pPr>
+        <w:pStyle w:val="PargrafodaLista"/>
+        <w:numPr>
+          <w:ilvl w:val="0"/>
+          <w:numId w:val="7"/>
+        </w:numPr>
+        <w:rPr>
+          <w:szCs w:val="24"/>
+        </w:rPr>
+      </w:pPr>
+      <w:r>
+        <w:rPr>
+          <w:i/>
+          <w:iCs/>
+          <w:szCs w:val="24"/>
+        </w:rPr>
+        <w:t>phpunit</w:t>
+      </w:r>
+      <w:r>
+        <w:rPr>
+          <w:szCs w:val="24"/>
+        </w:rPr>
+        <w:t>.</w:t>
+      </w:r>
+      <w:r>
+        <w:rPr>
+          <w:i/>
+          <w:iCs/>
+          <w:szCs w:val="24"/>
+        </w:rPr>
+        <w:t>xml</w:t>
+      </w:r>
+      <w:r>
+        <w:rPr>
+          <w:szCs w:val="24"/>
+        </w:rPr>
+        <w:t>:</w:t>
+      </w:r>
+    </w:p>
+    <w:p>
+      <w:pPr>
+        <w:pStyle w:val="PargrafodaLista"/>
+        <w:numPr>
+          <w:ilvl w:val="0"/>
+          <w:numId w:val="7"/>
+        </w:numPr>
+        <w:rPr>
+          <w:szCs w:val="24"/>
+        </w:rPr>
+      </w:pPr>
+      <w:r>
+        <w:rPr>
+          <w:i/>
+          <w:iCs/>
+          <w:szCs w:val="24"/>
+        </w:rPr>
+        <w:t>README</w:t>
+      </w:r>
+      <w:r>
+        <w:rPr>
+          <w:szCs w:val="24"/>
+        </w:rPr>
+        <w:t>.</w:t>
+      </w:r>
+      <w:r>
+        <w:rPr>
+          <w:szCs w:val="24"/>
+        </w:rPr>
+        <w:t>md</w:t>
+      </w:r>
+    </w:p>
+    <w:p>
+      <w:pPr>
+        <w:rPr>
           <w:sz w:val="20"/>
           <w:szCs w:val="20"/>
         </w:rPr>
@@ -5060,6 +5494,14 @@
     </w:p>
     <w:p>
       <w:pPr>
+        <w:rPr>
+          <w:sz w:val="20"/>
+          <w:szCs w:val="20"/>
+        </w:rPr>
+      </w:pPr>
+    </w:p>
+    <w:p>
+      <w:pPr>
         <w:pStyle w:val="Ttulo1"/>
         <w:jc w:val="both"/>
         <w:rPr>
@@ -5070,6 +5512,7 @@
         <w:rPr>
           <w:rFonts w:cs="Arial"/>
         </w:rPr>
+        <w:lastRenderedPageBreak/>
         <w:t>2</w:t>
       </w:r>
       <w:r>
@@ -5400,37 +5843,12 @@
         </w:rPr>
         <w:t xml:space="preserve">GABARDO, Ademir C. Laravel para ninjas. </w:t>
       </w:r>
-      <w:proofErr w:type="spellStart"/>
       <w:r>
         <w:rPr>
           <w:rFonts w:cs="Arial"/>
           <w:lang w:val="en-US"/>
         </w:rPr>
-        <w:t>Novatec</w:t>
-      </w:r>
-      <w:proofErr w:type="spellEnd"/>
-      <w:r>
-        <w:rPr>
-          <w:rFonts w:cs="Arial"/>
-          <w:lang w:val="en-US"/>
-        </w:rPr>
-        <w:t xml:space="preserve"> </w:t>
-      </w:r>
-      <w:proofErr w:type="spellStart"/>
-      <w:r>
-        <w:rPr>
-          <w:rFonts w:cs="Arial"/>
-          <w:lang w:val="en-US"/>
-        </w:rPr>
-        <w:t>Editora</w:t>
-      </w:r>
-      <w:proofErr w:type="spellEnd"/>
-      <w:r>
-        <w:rPr>
-          <w:rFonts w:cs="Arial"/>
-          <w:lang w:val="en-US"/>
-        </w:rPr>
-        <w:t>, 2017.</w:t>
+        <w:t>Novatec Editora, 2017.</w:t>
       </w:r>
     </w:p>
     <w:p>
@@ -5516,16 +5934,7 @@
           <w:color w:val="000000"/>
           <w:shd w:val="clear" w:color="auto" w:fill="FFFFFF"/>
         </w:rPr>
-        <w:t xml:space="preserve">, Parma, ano 2020, v. Vol. 91 No. 1, p. 157-158, 19 mar. 2020. DOI </w:t>
-      </w:r>
-      <w:r>
-        <w:rPr>
-          <w:rFonts w:cs="Arial"/>
-          <w:color w:val="000000"/>
-          <w:shd w:val="clear" w:color="auto" w:fill="FFFFFF"/>
-        </w:rPr>
-        <w:lastRenderedPageBreak/>
-        <w:t xml:space="preserve">https://doi.org/10.23750/abm.v91i1.9397. Disponível em: </w:t>
+        <w:t xml:space="preserve">, Parma, ano 2020, v. Vol. 91 No. 1, p. 157-158, 19 mar. 2020. DOI https://doi.org/10.23750/abm.v91i1.9397. Disponível em: </w:t>
       </w:r>
       <w:hyperlink r:id="rId13" w:history="1">
         <w:r>
@@ -5560,6 +5969,7 @@
           <w:color w:val="000000"/>
           <w:shd w:val="clear" w:color="auto" w:fill="FFFFFF"/>
         </w:rPr>
+        <w:lastRenderedPageBreak/>
         <w:t>Organização Mundial de Saúde declara pandemia do novo Coronavírus:</w:t>
       </w:r>
       <w:r>
@@ -6321,6 +6731,119 @@
     </w:lvl>
   </w:abstractNum>
   <w:abstractNum w:abstractNumId="4" w15:restartNumberingAfterBreak="0">
+    <w:nsid w:val="21EF0C5C"/>
+    <w:multiLevelType w:val="hybridMultilevel"/>
+    <w:tmpl w:val="9110A3BA"/>
+    <w:lvl w:ilvl="0" w:tplc="04160001">
+      <w:start w:val="1"/>
+      <w:numFmt w:val="bullet"/>
+      <w:lvlText w:val=""/>
+      <w:lvlJc w:val="left"/>
+      <w:pPr>
+        <w:ind w:left="720" w:hanging="360"/>
+      </w:pPr>
+      <w:rPr>
+        <w:rFonts w:ascii="Symbol" w:hAnsi="Symbol" w:hint="default"/>
+      </w:rPr>
+    </w:lvl>
+    <w:lvl w:ilvl="1" w:tplc="04160003" w:tentative="1">
+      <w:start w:val="1"/>
+      <w:numFmt w:val="bullet"/>
+      <w:lvlText w:val="o"/>
+      <w:lvlJc w:val="left"/>
+      <w:pPr>
+        <w:ind w:left="1440" w:hanging="360"/>
+      </w:pPr>
+      <w:rPr>
+        <w:rFonts w:ascii="Courier New" w:hAnsi="Courier New" w:cs="Courier New" w:hint="default"/>
+      </w:rPr>
+    </w:lvl>
+    <w:lvl w:ilvl="2" w:tplc="04160005" w:tentative="1">
+      <w:start w:val="1"/>
+      <w:numFmt w:val="bullet"/>
+      <w:lvlText w:val=""/>
+      <w:lvlJc w:val="left"/>
+      <w:pPr>
+        <w:ind w:left="2160" w:hanging="360"/>
+      </w:pPr>
+      <w:rPr>
+        <w:rFonts w:ascii="Wingdings" w:hAnsi="Wingdings" w:hint="default"/>
+      </w:rPr>
+    </w:lvl>
+    <w:lvl w:ilvl="3" w:tplc="04160001" w:tentative="1">
+      <w:start w:val="1"/>
+      <w:numFmt w:val="bullet"/>
+      <w:lvlText w:val=""/>
+      <w:lvlJc w:val="left"/>
+      <w:pPr>
+        <w:ind w:left="2880" w:hanging="360"/>
+      </w:pPr>
+      <w:rPr>
+        <w:rFonts w:ascii="Symbol" w:hAnsi="Symbol" w:hint="default"/>
+      </w:rPr>
+    </w:lvl>
+    <w:lvl w:ilvl="4" w:tplc="04160003" w:tentative="1">
+      <w:start w:val="1"/>
+      <w:numFmt w:val="bullet"/>
+      <w:lvlText w:val="o"/>
+      <w:lvlJc w:val="left"/>
+      <w:pPr>
+        <w:ind w:left="3600" w:hanging="360"/>
+      </w:pPr>
+      <w:rPr>
+        <w:rFonts w:ascii="Courier New" w:hAnsi="Courier New" w:cs="Courier New" w:hint="default"/>
+      </w:rPr>
+    </w:lvl>
+    <w:lvl w:ilvl="5" w:tplc="04160005" w:tentative="1">
+      <w:start w:val="1"/>
+      <w:numFmt w:val="bullet"/>
+      <w:lvlText w:val=""/>
+      <w:lvlJc w:val="left"/>
+      <w:pPr>
+        <w:ind w:left="4320" w:hanging="360"/>
+      </w:pPr>
+      <w:rPr>
+        <w:rFonts w:ascii="Wingdings" w:hAnsi="Wingdings" w:hint="default"/>
+      </w:rPr>
+    </w:lvl>
+    <w:lvl w:ilvl="6" w:tplc="04160001" w:tentative="1">
+      <w:start w:val="1"/>
+      <w:numFmt w:val="bullet"/>
+      <w:lvlText w:val=""/>
+      <w:lvlJc w:val="left"/>
+      <w:pPr>
+        <w:ind w:left="5040" w:hanging="360"/>
+      </w:pPr>
+      <w:rPr>
+        <w:rFonts w:ascii="Symbol" w:hAnsi="Symbol" w:hint="default"/>
+      </w:rPr>
+    </w:lvl>
+    <w:lvl w:ilvl="7" w:tplc="04160003" w:tentative="1">
+      <w:start w:val="1"/>
+      <w:numFmt w:val="bullet"/>
+      <w:lvlText w:val="o"/>
+      <w:lvlJc w:val="left"/>
+      <w:pPr>
+        <w:ind w:left="5760" w:hanging="360"/>
+      </w:pPr>
+      <w:rPr>
+        <w:rFonts w:ascii="Courier New" w:hAnsi="Courier New" w:cs="Courier New" w:hint="default"/>
+      </w:rPr>
+    </w:lvl>
+    <w:lvl w:ilvl="8" w:tplc="04160005" w:tentative="1">
+      <w:start w:val="1"/>
+      <w:numFmt w:val="bullet"/>
+      <w:lvlText w:val=""/>
+      <w:lvlJc w:val="left"/>
+      <w:pPr>
+        <w:ind w:left="6480" w:hanging="360"/>
+      </w:pPr>
+      <w:rPr>
+        <w:rFonts w:ascii="Wingdings" w:hAnsi="Wingdings" w:hint="default"/>
+      </w:rPr>
+    </w:lvl>
+  </w:abstractNum>
+  <w:abstractNum w:abstractNumId="5" w15:restartNumberingAfterBreak="0">
     <w:nsid w:val="6D6455E1"/>
     <w:multiLevelType w:val="hybridMultilevel"/>
     <w:tmpl w:val="35FC8096"/>
@@ -6409,7 +6932,7 @@
       </w:pPr>
     </w:lvl>
   </w:abstractNum>
-  <w:abstractNum w:abstractNumId="5" w15:restartNumberingAfterBreak="0">
+  <w:abstractNum w:abstractNumId="6" w15:restartNumberingAfterBreak="0">
     <w:nsid w:val="7643317F"/>
     <w:multiLevelType w:val="multilevel"/>
     <w:tmpl w:val="AE768AC6"/>
@@ -6531,7 +7054,7 @@
     </w:lvl>
   </w:abstractNum>
   <w:num w:numId="1" w16cid:durableId="1509753130">
-    <w:abstractNumId w:val="5"/>
+    <w:abstractNumId w:val="6"/>
   </w:num>
   <w:num w:numId="2" w16cid:durableId="2121802360">
     <w:abstractNumId w:val="3"/>
@@ -6540,13 +7063,16 @@
     <w:abstractNumId w:val="1"/>
   </w:num>
   <w:num w:numId="4" w16cid:durableId="327448015">
-    <w:abstractNumId w:val="4"/>
+    <w:abstractNumId w:val="5"/>
   </w:num>
   <w:num w:numId="5" w16cid:durableId="1531606384">
     <w:abstractNumId w:val="2"/>
   </w:num>
   <w:num w:numId="6" w16cid:durableId="2102601373">
     <w:abstractNumId w:val="0"/>
+  </w:num>
+  <w:num w:numId="7" w16cid:durableId="1267538222">
+    <w:abstractNumId w:val="4"/>
   </w:num>
 </w:numbering>
 </file>

</xml_diff>

<commit_message>
arrumei a fonte da figura MVC
</commit_message>
<xml_diff>
--- a/Monografia/TCC (DEFINITIVO).docx
+++ b/Monografia/TCC (DEFINITIVO).docx
@@ -4221,14 +4221,7 @@
           <w:szCs w:val="20"/>
         </w:rPr>
         <w:lastRenderedPageBreak/>
-        <w:t>Fonte: Ademir C. Gabardo (2017)</w:t>
-      </w:r>
-      <w:r>
-        <w:rPr>
-          <w:sz w:val="20"/>
-          <w:szCs w:val="20"/>
-        </w:rPr>
-        <w:t xml:space="preserve"> – Laravel para Ninjas</w:t>
+        <w:t>Fonte: Gabardo (2017)</w:t>
       </w:r>
     </w:p>
     <w:p>
@@ -8447,12 +8440,6 @@
 </file>
 
 <file path=customXml/item1.xml><?xml version="1.0" encoding="utf-8"?>
-<p:properties xmlns:p="http://schemas.microsoft.com/office/2006/metadata/properties" xmlns:xsi="http://www.w3.org/2001/XMLSchema-instance" xmlns:pc="http://schemas.microsoft.com/office/infopath/2007/PartnerControls">
-  <documentManagement/>
-</p:properties>
-</file>
-
-<file path=customXml/item2.xml><?xml version="1.0" encoding="utf-8"?>
 <ct:contentTypeSchema xmlns:ct="http://schemas.microsoft.com/office/2006/metadata/contentType" xmlns:ma="http://schemas.microsoft.com/office/2006/metadata/properties/metaAttributes" ct:_="" ma:_="" ma:contentTypeName="Document" ma:contentTypeID="0x010100A0BDA9925765D843955FCB1DBED643AA" ma:contentTypeVersion="13" ma:contentTypeDescription="Create a new document." ma:contentTypeScope="" ma:versionID="aad9a6230260417460e63ebd385ac575">
   <xsd:schema xmlns:xsd="http://www.w3.org/2001/XMLSchema" xmlns:xs="http://www.w3.org/2001/XMLSchema" xmlns:p="http://schemas.microsoft.com/office/2006/metadata/properties" xmlns:ns3="3402a4ad-fe19-4794-919e-f291b2dc1b5b" xmlns:ns4="8740965d-81fe-4874-aea8-e2a236e25223" targetNamespace="http://schemas.microsoft.com/office/2006/metadata/properties" ma:root="true" ma:fieldsID="8748f19febd17733061b5673b7aa73db" ns3:_="" ns4:_="">
     <xsd:import namespace="3402a4ad-fe19-4794-919e-f291b2dc1b5b"/>
@@ -8675,7 +8662,17 @@
 </ct:contentTypeSchema>
 </file>
 
+<file path=customXml/item2.xml><?xml version="1.0" encoding="utf-8"?>
+<p:properties xmlns:p="http://schemas.microsoft.com/office/2006/metadata/properties" xmlns:xsi="http://www.w3.org/2001/XMLSchema-instance" xmlns:pc="http://schemas.microsoft.com/office/infopath/2007/PartnerControls">
+  <documentManagement/>
+</p:properties>
+</file>
+
 <file path=customXml/item3.xml><?xml version="1.0" encoding="utf-8"?>
+<b:Sources xmlns:b="http://schemas.openxmlformats.org/officeDocument/2006/bibliography" xmlns="http://schemas.openxmlformats.org/officeDocument/2006/bibliography" SelectedStyle="\APASixthEditionOfficeOnline.xsl" StyleName="APA" Version="6"/>
+</file>
+
+<file path=customXml/item4.xml><?xml version="1.0" encoding="utf-8"?>
 <?mso-contentType ?>
 <FormTemplates xmlns="http://schemas.microsoft.com/sharepoint/v3/contenttype/forms">
   <Display>DocumentLibraryForm</Display>
@@ -8684,20 +8681,7 @@
 </FormTemplates>
 </file>
 
-<file path=customXml/item4.xml><?xml version="1.0" encoding="utf-8"?>
-<b:Sources xmlns:b="http://schemas.openxmlformats.org/officeDocument/2006/bibliography" xmlns="http://schemas.openxmlformats.org/officeDocument/2006/bibliography" SelectedStyle="\APASixthEditionOfficeOnline.xsl" StyleName="APA" Version="6"/>
-</file>
-
 <file path=customXml/itemProps1.xml><?xml version="1.0" encoding="utf-8"?>
-<ds:datastoreItem xmlns:ds="http://schemas.openxmlformats.org/officeDocument/2006/customXml" ds:itemID="{CB4A2E6C-BD44-4CF7-A70C-E3EE471D2259}">
-  <ds:schemaRefs>
-    <ds:schemaRef ds:uri="http://schemas.microsoft.com/office/2006/metadata/properties"/>
-    <ds:schemaRef ds:uri="http://schemas.microsoft.com/office/infopath/2007/PartnerControls"/>
-  </ds:schemaRefs>
-</ds:datastoreItem>
-</file>
-
-<file path=customXml/itemProps2.xml><?xml version="1.0" encoding="utf-8"?>
 <ds:datastoreItem xmlns:ds="http://schemas.openxmlformats.org/officeDocument/2006/customXml" ds:itemID="{2DA6259E-E7A7-4EE8-A303-D75FB4700E51}">
   <ds:schemaRefs>
     <ds:schemaRef ds:uri="http://schemas.microsoft.com/office/2006/metadata/contentType"/>
@@ -8716,18 +8700,27 @@
 </ds:datastoreItem>
 </file>
 
+<file path=customXml/itemProps2.xml><?xml version="1.0" encoding="utf-8"?>
+<ds:datastoreItem xmlns:ds="http://schemas.openxmlformats.org/officeDocument/2006/customXml" ds:itemID="{CB4A2E6C-BD44-4CF7-A70C-E3EE471D2259}">
+  <ds:schemaRefs>
+    <ds:schemaRef ds:uri="http://schemas.microsoft.com/office/2006/metadata/properties"/>
+    <ds:schemaRef ds:uri="http://schemas.microsoft.com/office/infopath/2007/PartnerControls"/>
+  </ds:schemaRefs>
+</ds:datastoreItem>
+</file>
+
 <file path=customXml/itemProps3.xml><?xml version="1.0" encoding="utf-8"?>
+<ds:datastoreItem xmlns:ds="http://schemas.openxmlformats.org/officeDocument/2006/customXml" ds:itemID="{D3BAFDB3-3DE7-4F00-97BB-AE3863C2F70D}">
+  <ds:schemaRefs>
+    <ds:schemaRef ds:uri="http://schemas.openxmlformats.org/officeDocument/2006/bibliography"/>
+  </ds:schemaRefs>
+</ds:datastoreItem>
+</file>
+
+<file path=customXml/itemProps4.xml><?xml version="1.0" encoding="utf-8"?>
 <ds:datastoreItem xmlns:ds="http://schemas.openxmlformats.org/officeDocument/2006/customXml" ds:itemID="{726B6CF7-7E64-472D-93D7-25032DF2EBD5}">
   <ds:schemaRefs>
     <ds:schemaRef ds:uri="http://schemas.microsoft.com/sharepoint/v3/contenttype/forms"/>
   </ds:schemaRefs>
 </ds:datastoreItem>
-</file>
-
-<file path=customXml/itemProps4.xml><?xml version="1.0" encoding="utf-8"?>
-<ds:datastoreItem xmlns:ds="http://schemas.openxmlformats.org/officeDocument/2006/customXml" ds:itemID="{D3BAFDB3-3DE7-4F00-97BB-AE3863C2F70D}">
-  <ds:schemaRefs>
-    <ds:schemaRef ds:uri="http://schemas.openxmlformats.org/officeDocument/2006/bibliography"/>
-  </ds:schemaRefs>
-</ds:datastoreItem>
 </file>
</xml_diff>

<commit_message>
subindo bootstrap e o js
</commit_message>
<xml_diff>
--- a/Monografia/TCC (DEFINITIVO).docx
+++ b/Monografia/TCC (DEFINITIVO).docx
@@ -3364,29 +3364,36 @@
       <w:r>
         <w:rPr>
           <w:rStyle w:val="paraphrase"/>
-          <w:highlight w:val="red"/>
+          <w:color w:val="000000" w:themeColor="text1"/>
         </w:rPr>
         <w:t>(</w:t>
       </w:r>
       <w:r>
         <w:rPr>
           <w:rStyle w:val="paraphrase"/>
-          <w:highlight w:val="red"/>
-        </w:rPr>
-        <w:t>????</w:t>
+          <w:color w:val="000000" w:themeColor="text1"/>
+        </w:rPr>
+        <w:t>2010</w:t>
       </w:r>
       <w:r>
         <w:rPr>
           <w:rStyle w:val="paraphrase"/>
-          <w:highlight w:val="red"/>
+          <w:color w:val="000000" w:themeColor="text1"/>
         </w:rPr>
         <w:t>)</w:t>
       </w:r>
       <w:r>
         <w:rPr>
           <w:rStyle w:val="paraphrase"/>
-        </w:rPr>
-        <w:t xml:space="preserve"> a inovação feita </w:t>
+          <w:color w:val="000000" w:themeColor="text1"/>
+        </w:rPr>
+        <w:t xml:space="preserve"> </w:t>
+      </w:r>
+      <w:r>
+        <w:rPr>
+          <w:rStyle w:val="paraphrase"/>
+        </w:rPr>
+        <w:t xml:space="preserve">a inovação feita </w:t>
       </w:r>
       <w:r>
         <w:rPr>
@@ -3712,7 +3719,800 @@
       <w:r>
         <w:t>2.3 BOOTSTRAP</w:t>
       </w:r>
-    </w:p>
+      <w:bookmarkStart w:id="0" w:name="_GoBack"/>
+      <w:bookmarkEnd w:id="0"/>
+    </w:p>
+    <w:p>
+      <w:pPr>
+        <w:rPr>
+          <w:szCs w:val="24"/>
+        </w:rPr>
+      </w:pPr>
+      <w:r>
+        <w:rPr>
+          <w:szCs w:val="24"/>
+        </w:rPr>
+        <w:t xml:space="preserve">O </w:t>
+      </w:r>
+      <w:proofErr w:type="spellStart"/>
+      <w:r>
+        <w:rPr>
+          <w:i/>
+          <w:szCs w:val="24"/>
+        </w:rPr>
+        <w:t>bootstrap</w:t>
+      </w:r>
+      <w:proofErr w:type="spellEnd"/>
+      <w:r>
+        <w:rPr>
+          <w:szCs w:val="24"/>
+        </w:rPr>
+        <w:t xml:space="preserve"> é um </w:t>
+      </w:r>
+      <w:r>
+        <w:rPr>
+          <w:i/>
+          <w:szCs w:val="24"/>
+        </w:rPr>
+        <w:t>framework</w:t>
+      </w:r>
+      <w:r>
+        <w:rPr>
+          <w:szCs w:val="24"/>
+        </w:rPr>
+        <w:t xml:space="preserve"> desenvolvido </w:t>
+      </w:r>
+      <w:r>
+        <w:rPr>
+          <w:szCs w:val="24"/>
+        </w:rPr>
+        <w:t>em 2010</w:t>
+      </w:r>
+      <w:r>
+        <w:rPr>
+          <w:szCs w:val="24"/>
+        </w:rPr>
+        <w:t xml:space="preserve"> </w:t>
+      </w:r>
+      <w:r>
+        <w:rPr>
+          <w:szCs w:val="24"/>
+        </w:rPr>
+        <w:t>para a produção de sites responsivos</w:t>
+      </w:r>
+      <w:r>
+        <w:rPr>
+          <w:szCs w:val="24"/>
+        </w:rPr>
+        <w:t xml:space="preserve">, para </w:t>
+      </w:r>
+      <w:r>
+        <w:rPr>
+          <w:rFonts w:cs="Arial"/>
+          <w:color w:val="000000" w:themeColor="text1"/>
+          <w:szCs w:val="24"/>
+          <w:shd w:val="clear" w:color="auto" w:fill="FFFFFF"/>
+        </w:rPr>
+        <w:t xml:space="preserve">GB </w:t>
+      </w:r>
+      <w:proofErr w:type="spellStart"/>
+      <w:r>
+        <w:rPr>
+          <w:rFonts w:cs="Arial"/>
+          <w:color w:val="000000" w:themeColor="text1"/>
+          <w:szCs w:val="24"/>
+          <w:shd w:val="clear" w:color="auto" w:fill="FFFFFF"/>
+        </w:rPr>
+        <w:t>Techio</w:t>
+      </w:r>
+      <w:proofErr w:type="spellEnd"/>
+      <w:r>
+        <w:rPr>
+          <w:rFonts w:cs="Arial"/>
+          <w:color w:val="000000" w:themeColor="text1"/>
+          <w:szCs w:val="24"/>
+          <w:shd w:val="clear" w:color="auto" w:fill="FFFFFF"/>
+        </w:rPr>
+        <w:t xml:space="preserve"> </w:t>
+      </w:r>
+      <w:r>
+        <w:rPr>
+          <w:rFonts w:cs="Arial"/>
+          <w:color w:val="000000" w:themeColor="text1"/>
+          <w:szCs w:val="24"/>
+          <w:shd w:val="clear" w:color="auto" w:fill="FFFFFF"/>
+        </w:rPr>
+        <w:t>(</w:t>
+      </w:r>
+      <w:r>
+        <w:rPr>
+          <w:rFonts w:cs="Arial"/>
+          <w:color w:val="000000" w:themeColor="text1"/>
+          <w:szCs w:val="24"/>
+          <w:shd w:val="clear" w:color="auto" w:fill="FFFFFF"/>
+        </w:rPr>
+        <w:t>2016</w:t>
+      </w:r>
+      <w:r>
+        <w:rPr>
+          <w:rFonts w:cs="Arial"/>
+          <w:color w:val="000000" w:themeColor="text1"/>
+          <w:szCs w:val="24"/>
+          <w:shd w:val="clear" w:color="auto" w:fill="FFFFFF"/>
+        </w:rPr>
+        <w:t>)</w:t>
+      </w:r>
+      <w:r>
+        <w:rPr>
+          <w:rFonts w:cs="Arial"/>
+          <w:color w:val="000000" w:themeColor="text1"/>
+          <w:szCs w:val="24"/>
+          <w:shd w:val="clear" w:color="auto" w:fill="FFFFFF"/>
+        </w:rPr>
+        <w:t>.</w:t>
+      </w:r>
+      <w:r>
+        <w:rPr>
+          <w:color w:val="000000" w:themeColor="text1"/>
+          <w:szCs w:val="24"/>
+        </w:rPr>
+        <w:t xml:space="preserve"> </w:t>
+      </w:r>
+      <w:r>
+        <w:rPr>
+          <w:szCs w:val="24"/>
+        </w:rPr>
+        <w:t xml:space="preserve">Hoje o </w:t>
+      </w:r>
+      <w:proofErr w:type="spellStart"/>
+      <w:r>
+        <w:rPr>
+          <w:szCs w:val="24"/>
+        </w:rPr>
+        <w:t>bootstrap</w:t>
+      </w:r>
+      <w:proofErr w:type="spellEnd"/>
+      <w:r>
+        <w:rPr>
+          <w:szCs w:val="24"/>
+        </w:rPr>
+        <w:t xml:space="preserve"> não é apenas um framework com design responsivo eficaz, mas oferece todos os tipos de opções de funcionalidade e estilo.</w:t>
+      </w:r>
+    </w:p>
+    <w:p>
+      <w:pPr>
+        <w:rPr>
+          <w:rStyle w:val="paraphrase"/>
+        </w:rPr>
+      </w:pPr>
+      <w:r>
+        <w:rPr>
+          <w:szCs w:val="24"/>
+        </w:rPr>
+        <w:lastRenderedPageBreak/>
+        <w:t xml:space="preserve"> </w:t>
+      </w:r>
+      <w:r>
+        <w:rPr>
+          <w:rStyle w:val="paraphrase"/>
+        </w:rPr>
+        <w:t>Um framework front-</w:t>
+      </w:r>
+      <w:proofErr w:type="spellStart"/>
+      <w:r>
+        <w:rPr>
+          <w:rStyle w:val="paraphrase"/>
+        </w:rPr>
+        <w:t>end</w:t>
+      </w:r>
+      <w:proofErr w:type="spellEnd"/>
+      <w:r>
+        <w:rPr>
+          <w:rStyle w:val="paraphrase"/>
+        </w:rPr>
+        <w:t xml:space="preserve"> é </w:t>
+      </w:r>
+      <w:r>
+        <w:rPr>
+          <w:rStyle w:val="synonyms"/>
+        </w:rPr>
+        <w:t>um conjunto</w:t>
+      </w:r>
+      <w:r>
+        <w:rPr>
+          <w:rStyle w:val="paraphrase"/>
+        </w:rPr>
+        <w:t xml:space="preserve"> de </w:t>
+      </w:r>
+      <w:r>
+        <w:rPr>
+          <w:rStyle w:val="synonyms"/>
+        </w:rPr>
+        <w:t>elementos</w:t>
+      </w:r>
+      <w:r>
+        <w:rPr>
+          <w:rStyle w:val="paraphrase"/>
+        </w:rPr>
+        <w:t xml:space="preserve"> que </w:t>
+      </w:r>
+      <w:r>
+        <w:rPr>
+          <w:rStyle w:val="synonyms"/>
+        </w:rPr>
+        <w:t>ajudam</w:t>
+      </w:r>
+      <w:r>
+        <w:rPr>
+          <w:rStyle w:val="paraphrase"/>
+        </w:rPr>
+        <w:t xml:space="preserve"> </w:t>
+      </w:r>
+      <w:r>
+        <w:rPr>
+          <w:rStyle w:val="added"/>
+        </w:rPr>
+        <w:t>a</w:t>
+      </w:r>
+      <w:r>
+        <w:rPr>
+          <w:rStyle w:val="paraphrase"/>
+        </w:rPr>
+        <w:t xml:space="preserve"> </w:t>
+      </w:r>
+      <w:r>
+        <w:rPr>
+          <w:rStyle w:val="synonyms"/>
+        </w:rPr>
+        <w:t>criar</w:t>
+      </w:r>
+      <w:r>
+        <w:rPr>
+          <w:rStyle w:val="paraphrase"/>
+        </w:rPr>
+        <w:t xml:space="preserve"> </w:t>
+      </w:r>
+      <w:r>
+        <w:rPr>
+          <w:rStyle w:val="added"/>
+        </w:rPr>
+        <w:t>e</w:t>
+      </w:r>
+      <w:r>
+        <w:rPr>
+          <w:rStyle w:val="paraphrase"/>
+        </w:rPr>
+        <w:t xml:space="preserve"> </w:t>
+      </w:r>
+      <w:r>
+        <w:rPr>
+          <w:rStyle w:val="synonyms"/>
+        </w:rPr>
+        <w:t>desenvolver</w:t>
+      </w:r>
+      <w:r>
+        <w:rPr>
+          <w:rStyle w:val="paraphrase"/>
+        </w:rPr>
+        <w:t xml:space="preserve"> </w:t>
+      </w:r>
+      <w:r>
+        <w:rPr>
+          <w:rStyle w:val="added"/>
+        </w:rPr>
+        <w:t>interfaces</w:t>
+      </w:r>
+      <w:r>
+        <w:rPr>
+          <w:rStyle w:val="paraphrase"/>
+        </w:rPr>
+        <w:t xml:space="preserve"> para a web.</w:t>
+      </w:r>
+      <w:r>
+        <w:t xml:space="preserve"> </w:t>
+      </w:r>
+      <w:r>
+        <w:rPr>
+          <w:rStyle w:val="added"/>
+        </w:rPr>
+        <w:t>Com</w:t>
+      </w:r>
+      <w:r>
+        <w:rPr>
+          <w:rStyle w:val="added"/>
+        </w:rPr>
+        <w:t>o</w:t>
+      </w:r>
+      <w:r>
+        <w:rPr>
+          <w:rStyle w:val="paraphrase"/>
+        </w:rPr>
+        <w:t xml:space="preserve"> </w:t>
+      </w:r>
+      <w:r>
+        <w:rPr>
+          <w:rStyle w:val="added"/>
+        </w:rPr>
+        <w:t>as</w:t>
+      </w:r>
+      <w:r>
+        <w:rPr>
+          <w:rStyle w:val="paraphrase"/>
+        </w:rPr>
+        <w:t xml:space="preserve"> </w:t>
+      </w:r>
+      <w:r>
+        <w:rPr>
+          <w:rStyle w:val="added"/>
+        </w:rPr>
+        <w:t>estruturas</w:t>
+      </w:r>
+      <w:r>
+        <w:rPr>
+          <w:rStyle w:val="paraphrase"/>
+        </w:rPr>
+        <w:t xml:space="preserve"> </w:t>
+      </w:r>
+      <w:r>
+        <w:rPr>
+          <w:rStyle w:val="added"/>
+        </w:rPr>
+        <w:t>de</w:t>
+      </w:r>
+      <w:r>
+        <w:rPr>
+          <w:rStyle w:val="paraphrase"/>
+        </w:rPr>
+        <w:t xml:space="preserve"> desenvolvimento de </w:t>
+      </w:r>
+      <w:r>
+        <w:rPr>
+          <w:rStyle w:val="synonyms"/>
+        </w:rPr>
+        <w:t>software</w:t>
+      </w:r>
+      <w:r>
+        <w:rPr>
+          <w:rStyle w:val="added"/>
+        </w:rPr>
+        <w:t xml:space="preserve"> mais confiáveis</w:t>
+      </w:r>
+      <w:r>
+        <w:rPr>
+          <w:rStyle w:val="paraphrase"/>
+        </w:rPr>
+        <w:t xml:space="preserve">, </w:t>
+      </w:r>
+      <w:r>
+        <w:rPr>
+          <w:rStyle w:val="added"/>
+        </w:rPr>
+        <w:t>as</w:t>
+      </w:r>
+      <w:r>
+        <w:rPr>
+          <w:rStyle w:val="paraphrase"/>
+        </w:rPr>
+        <w:t xml:space="preserve"> </w:t>
+      </w:r>
+      <w:r>
+        <w:rPr>
+          <w:rStyle w:val="added"/>
+        </w:rPr>
+        <w:t>estruturas</w:t>
+      </w:r>
+      <w:r>
+        <w:rPr>
+          <w:rStyle w:val="paraphrase"/>
+        </w:rPr>
+        <w:t xml:space="preserve"> de desenvolvimento </w:t>
+      </w:r>
+      <w:r>
+        <w:rPr>
+          <w:rStyle w:val="added"/>
+        </w:rPr>
+        <w:t>da</w:t>
+      </w:r>
+      <w:r>
+        <w:rPr>
+          <w:rStyle w:val="paraphrase"/>
+        </w:rPr>
+        <w:t xml:space="preserve"> </w:t>
+      </w:r>
+      <w:r>
+        <w:rPr>
+          <w:rStyle w:val="added"/>
+        </w:rPr>
+        <w:t>Web</w:t>
+      </w:r>
+      <w:r>
+        <w:rPr>
+          <w:rStyle w:val="paraphrase"/>
+        </w:rPr>
+        <w:t xml:space="preserve"> </w:t>
+      </w:r>
+      <w:r>
+        <w:rPr>
+          <w:rStyle w:val="added"/>
+        </w:rPr>
+        <w:t xml:space="preserve">possuem </w:t>
+      </w:r>
+      <w:r>
+        <w:rPr>
+          <w:rStyle w:val="paraphrase"/>
+        </w:rPr>
+        <w:t xml:space="preserve">bibliotecas </w:t>
+      </w:r>
+      <w:r>
+        <w:rPr>
+          <w:rStyle w:val="added"/>
+        </w:rPr>
+        <w:t>projetadas</w:t>
+      </w:r>
+      <w:r>
+        <w:rPr>
+          <w:rStyle w:val="paraphrase"/>
+        </w:rPr>
+        <w:t xml:space="preserve"> </w:t>
+      </w:r>
+      <w:r>
+        <w:rPr>
+          <w:rStyle w:val="added"/>
+        </w:rPr>
+        <w:t>para</w:t>
+      </w:r>
+      <w:r>
+        <w:rPr>
+          <w:rStyle w:val="paraphrase"/>
+        </w:rPr>
+        <w:t xml:space="preserve"> </w:t>
+      </w:r>
+      <w:r>
+        <w:rPr>
+          <w:rStyle w:val="added"/>
+        </w:rPr>
+        <w:t>simplificar</w:t>
+      </w:r>
+      <w:r>
+        <w:rPr>
+          <w:rStyle w:val="paraphrase"/>
+        </w:rPr>
+        <w:t xml:space="preserve"> </w:t>
+      </w:r>
+      <w:r>
+        <w:rPr>
+          <w:rStyle w:val="synonyms"/>
+        </w:rPr>
+        <w:t>a codificação</w:t>
+      </w:r>
+      <w:r>
+        <w:rPr>
+          <w:rStyle w:val="paraphrase"/>
+        </w:rPr>
+        <w:t xml:space="preserve"> CSS </w:t>
+      </w:r>
+      <w:r>
+        <w:rPr>
+          <w:rStyle w:val="added"/>
+        </w:rPr>
+        <w:t>e</w:t>
+      </w:r>
+      <w:r>
+        <w:rPr>
+          <w:rStyle w:val="paraphrase"/>
+        </w:rPr>
+        <w:t xml:space="preserve"> </w:t>
+      </w:r>
+      <w:r>
+        <w:rPr>
+          <w:rStyle w:val="synonyms"/>
+        </w:rPr>
+        <w:t>aumentar</w:t>
+      </w:r>
+      <w:r>
+        <w:rPr>
+          <w:rStyle w:val="paraphrase"/>
+        </w:rPr>
+        <w:t xml:space="preserve"> </w:t>
+      </w:r>
+      <w:r>
+        <w:rPr>
+          <w:rStyle w:val="added"/>
+        </w:rPr>
+        <w:t>sua</w:t>
+      </w:r>
+      <w:r>
+        <w:rPr>
+          <w:rStyle w:val="paraphrase"/>
+        </w:rPr>
+        <w:t xml:space="preserve"> </w:t>
+      </w:r>
+      <w:r>
+        <w:rPr>
+          <w:rStyle w:val="added"/>
+        </w:rPr>
+        <w:t>compatibilidade</w:t>
+      </w:r>
+      <w:r>
+        <w:rPr>
+          <w:rStyle w:val="paraphrase"/>
+        </w:rPr>
+        <w:t xml:space="preserve"> </w:t>
+      </w:r>
+      <w:r>
+        <w:rPr>
+          <w:rStyle w:val="added"/>
+        </w:rPr>
+        <w:t>com</w:t>
+      </w:r>
+      <w:r>
+        <w:rPr>
+          <w:rStyle w:val="paraphrase"/>
+        </w:rPr>
+        <w:t xml:space="preserve"> </w:t>
+      </w:r>
+      <w:r>
+        <w:rPr>
+          <w:rStyle w:val="added"/>
+        </w:rPr>
+        <w:t>os</w:t>
+      </w:r>
+      <w:r>
+        <w:rPr>
+          <w:rStyle w:val="paraphrase"/>
+        </w:rPr>
+        <w:t xml:space="preserve"> </w:t>
+      </w:r>
+      <w:r>
+        <w:rPr>
+          <w:rStyle w:val="synonyms"/>
+        </w:rPr>
+        <w:t>padrões</w:t>
+      </w:r>
+      <w:r>
+        <w:rPr>
+          <w:rStyle w:val="paraphrase"/>
+        </w:rPr>
+        <w:t xml:space="preserve"> de </w:t>
+      </w:r>
+      <w:r>
+        <w:rPr>
+          <w:rStyle w:val="synonyms"/>
+        </w:rPr>
+        <w:t>estilo</w:t>
+      </w:r>
+      <w:r>
+        <w:rPr>
+          <w:rStyle w:val="paraphrase"/>
+        </w:rPr>
+        <w:t xml:space="preserve">, </w:t>
+      </w:r>
+      <w:r>
+        <w:rPr>
+          <w:rStyle w:val="added"/>
+        </w:rPr>
+        <w:t>bem</w:t>
+      </w:r>
+      <w:r>
+        <w:rPr>
+          <w:rStyle w:val="paraphrase"/>
+        </w:rPr>
+        <w:t xml:space="preserve"> </w:t>
+      </w:r>
+      <w:r>
+        <w:rPr>
+          <w:rStyle w:val="added"/>
+        </w:rPr>
+        <w:t>como</w:t>
+      </w:r>
+      <w:r>
+        <w:rPr>
+          <w:rStyle w:val="paraphrase"/>
+        </w:rPr>
+        <w:t xml:space="preserve"> </w:t>
+      </w:r>
+      <w:r>
+        <w:rPr>
+          <w:rStyle w:val="added"/>
+        </w:rPr>
+        <w:t>bibliotecas</w:t>
+      </w:r>
+      <w:r>
+        <w:rPr>
+          <w:rStyle w:val="paraphrase"/>
+        </w:rPr>
+        <w:t xml:space="preserve"> </w:t>
+      </w:r>
+      <w:r>
+        <w:rPr>
+          <w:rStyle w:val="added"/>
+        </w:rPr>
+        <w:t>para</w:t>
+      </w:r>
+      <w:r>
+        <w:rPr>
+          <w:rStyle w:val="paraphrase"/>
+        </w:rPr>
+        <w:t xml:space="preserve"> </w:t>
+      </w:r>
+      <w:r>
+        <w:rPr>
+          <w:rStyle w:val="added"/>
+        </w:rPr>
+        <w:t>desenvolvimento</w:t>
+      </w:r>
+      <w:r>
+        <w:rPr>
+          <w:rStyle w:val="paraphrase"/>
+        </w:rPr>
+        <w:t xml:space="preserve"> </w:t>
+      </w:r>
+      <w:r>
+        <w:rPr>
+          <w:rStyle w:val="added"/>
+        </w:rPr>
+        <w:t>que</w:t>
+      </w:r>
+      <w:r>
+        <w:rPr>
+          <w:rStyle w:val="paraphrase"/>
+        </w:rPr>
+        <w:t xml:space="preserve"> </w:t>
+      </w:r>
+      <w:r>
+        <w:rPr>
+          <w:rStyle w:val="added"/>
+        </w:rPr>
+        <w:t>tem</w:t>
+      </w:r>
+      <w:r>
+        <w:rPr>
+          <w:rStyle w:val="paraphrase"/>
+        </w:rPr>
+        <w:t xml:space="preserve"> </w:t>
+      </w:r>
+      <w:r>
+        <w:rPr>
+          <w:rStyle w:val="added"/>
+        </w:rPr>
+        <w:t xml:space="preserve">modelos </w:t>
+      </w:r>
+      <w:proofErr w:type="spellStart"/>
+      <w:r>
+        <w:rPr>
+          <w:rStyle w:val="paraphrase"/>
+        </w:rPr>
+        <w:t>semi-</w:t>
+      </w:r>
+      <w:r>
+        <w:rPr>
+          <w:rStyle w:val="added"/>
+        </w:rPr>
+        <w:t>prontos</w:t>
+      </w:r>
+      <w:proofErr w:type="spellEnd"/>
+      <w:r>
+        <w:rPr>
+          <w:rStyle w:val="paraphrase"/>
+        </w:rPr>
+        <w:t xml:space="preserve"> </w:t>
+      </w:r>
+      <w:r>
+        <w:rPr>
+          <w:rStyle w:val="added"/>
+        </w:rPr>
+        <w:t>e</w:t>
+      </w:r>
+      <w:r>
+        <w:rPr>
+          <w:rStyle w:val="paraphrase"/>
+        </w:rPr>
+        <w:t xml:space="preserve"> </w:t>
+      </w:r>
+      <w:r>
+        <w:rPr>
+          <w:rStyle w:val="added"/>
+        </w:rPr>
+        <w:t>prontos.</w:t>
+      </w:r>
+      <w:r>
+        <w:rPr>
+          <w:rStyle w:val="paraphrase"/>
+        </w:rPr>
+        <w:t xml:space="preserve"> </w:t>
+      </w:r>
+      <w:r>
+        <w:rPr>
+          <w:rStyle w:val="added"/>
+        </w:rPr>
+        <w:t>Diminuindo</w:t>
+      </w:r>
+      <w:r>
+        <w:rPr>
+          <w:rStyle w:val="paraphrase"/>
+        </w:rPr>
+        <w:t xml:space="preserve"> o tempo </w:t>
+      </w:r>
+      <w:r>
+        <w:rPr>
+          <w:rStyle w:val="added"/>
+        </w:rPr>
+        <w:t>trabalhado</w:t>
+      </w:r>
+      <w:r>
+        <w:rPr>
+          <w:rStyle w:val="paraphrase"/>
+        </w:rPr>
+        <w:t xml:space="preserve"> com </w:t>
+      </w:r>
+      <w:r>
+        <w:rPr>
+          <w:rStyle w:val="added"/>
+        </w:rPr>
+        <w:t>nos</w:t>
+      </w:r>
+      <w:r>
+        <w:rPr>
+          <w:rStyle w:val="paraphrase"/>
+        </w:rPr>
+        <w:t xml:space="preserve"> </w:t>
+      </w:r>
+      <w:r>
+        <w:rPr>
+          <w:rStyle w:val="added"/>
+        </w:rPr>
+        <w:t>projetos</w:t>
+      </w:r>
+      <w:r>
+        <w:rPr>
+          <w:rStyle w:val="paraphrase"/>
+        </w:rPr>
+        <w:t>.</w:t>
+      </w:r>
+    </w:p>
+    <w:p>
+      <w:pPr>
+        <w:rPr>
+          <w:rStyle w:val="paraphrase"/>
+        </w:rPr>
+      </w:pPr>
+      <w:r>
+        <w:rPr>
+          <w:rStyle w:val="paraphrase"/>
+        </w:rPr>
+        <w:t>(Exemplo)</w:t>
+      </w:r>
+    </w:p>
+    <w:p>
+      <w:pPr>
+        <w:rPr>
+          <w:szCs w:val="24"/>
+        </w:rPr>
+      </w:pPr>
+      <w:r>
+        <w:rPr>
+          <w:rStyle w:val="paraphrase"/>
+        </w:rPr>
+        <w:t>(</w:t>
+      </w:r>
+      <w:proofErr w:type="spellStart"/>
+      <w:proofErr w:type="gramStart"/>
+      <w:r>
+        <w:rPr>
+          <w:rStyle w:val="paraphrase"/>
+        </w:rPr>
+        <w:t>aplicacao</w:t>
+      </w:r>
+      <w:proofErr w:type="spellEnd"/>
+      <w:proofErr w:type="gramEnd"/>
+      <w:r>
+        <w:rPr>
+          <w:rStyle w:val="paraphrase"/>
+        </w:rPr>
+        <w:t>)</w:t>
+      </w:r>
+    </w:p>
+    <w:p/>
     <w:p>
       <w:pPr>
         <w:pStyle w:val="Ttulo1"/>
@@ -3748,109 +4548,232 @@
       </w:r>
       <w:proofErr w:type="spellEnd"/>
     </w:p>
+    <w:p>
+      <w:r>
+        <w:t xml:space="preserve">O </w:t>
+      </w:r>
+      <w:proofErr w:type="spellStart"/>
+      <w:r>
+        <w:t>JavaScript</w:t>
+      </w:r>
+      <w:proofErr w:type="spellEnd"/>
+      <w:r>
+        <w:t xml:space="preserve"> (frequentemente abreviado como JS) é uma linguagem de programação voltada para o desenvolvimento web, criada por Brendan </w:t>
+      </w:r>
+      <w:proofErr w:type="spellStart"/>
+      <w:r>
+        <w:t>Eich</w:t>
+      </w:r>
+      <w:proofErr w:type="spellEnd"/>
+      <w:r>
+        <w:t xml:space="preserve"> tendo como base a linguagem Java em 1</w:t>
+      </w:r>
+      <w:r>
+        <w:t xml:space="preserve">995 para a empresa Netscape. Foi criado com o fito de fornecer interatividade as páginas webs, com o </w:t>
+      </w:r>
+      <w:r>
+        <w:t xml:space="preserve">decorrer </w:t>
+      </w:r>
+      <w:r>
+        <w:t xml:space="preserve">dos anos </w:t>
+      </w:r>
+      <w:r>
+        <w:t xml:space="preserve">de acordo com </w:t>
+      </w:r>
+      <w:proofErr w:type="spellStart"/>
+      <w:r>
+        <w:t>Flanagan</w:t>
+      </w:r>
+      <w:proofErr w:type="spellEnd"/>
+      <w:r>
+        <w:t xml:space="preserve"> (2004) A grande maioria dos navegadores e sites web comportam interpretadores </w:t>
+      </w:r>
+      <w:proofErr w:type="spellStart"/>
+      <w:r>
+        <w:t>JavaScript</w:t>
+      </w:r>
+      <w:proofErr w:type="spellEnd"/>
+      <w:r>
+        <w:t xml:space="preserve"> tornando-a a linguagem de programação mais onipotente da história. O </w:t>
+      </w:r>
+      <w:proofErr w:type="spellStart"/>
+      <w:r>
+        <w:t>JavaScript</w:t>
+      </w:r>
+      <w:proofErr w:type="spellEnd"/>
+      <w:r>
+        <w:t xml:space="preserve"> está presente na tríade de tecnologias web que todo programador web deve conhecer sendo eles o HTML, CSS e o </w:t>
+      </w:r>
+      <w:proofErr w:type="spellStart"/>
+      <w:r>
+        <w:t>JavaScript</w:t>
+      </w:r>
+      <w:proofErr w:type="spellEnd"/>
+      <w:r>
+        <w:t xml:space="preserve">.  </w:t>
+      </w:r>
+    </w:p>
+    <w:p>
+      <w:r>
+        <w:t xml:space="preserve">O </w:t>
+      </w:r>
+      <w:proofErr w:type="spellStart"/>
+      <w:r>
+        <w:t>JavaScript</w:t>
+      </w:r>
+      <w:proofErr w:type="spellEnd"/>
+      <w:r>
+        <w:t xml:space="preserve"> é uma linguagem de alto nível. Segundo </w:t>
+      </w:r>
+      <w:proofErr w:type="spellStart"/>
+      <w:r>
+        <w:t>Flanagan</w:t>
+      </w:r>
+      <w:proofErr w:type="spellEnd"/>
+      <w:r>
+        <w:t xml:space="preserve"> (2004) uma linguagem de alto nível é interpretada, dinâmica e não </w:t>
+      </w:r>
+      <w:proofErr w:type="spellStart"/>
+      <w:r>
+        <w:t>tipada</w:t>
+      </w:r>
+      <w:proofErr w:type="spellEnd"/>
+      <w:r>
+        <w:t xml:space="preserve"> conveniente para programação orientada a objetos. Ou seja, está mais próxima a linguagem do programador a linguagem do computador o que a torna uma linguagem mais intuitiva e fácil de se trabalhar. A linguagem JS </w:t>
+      </w:r>
+      <w:r>
+        <w:t>é muito utilizada para adicionar itens complexos a páginas web, adiciona também mapas interativos, gráficos 2D</w:t>
+      </w:r>
+      <w:r>
+        <w:t>/3D animados, alertas e funções deixando o sistema fluido e leve.</w:t>
+      </w:r>
+    </w:p>
+    <w:p>
+      <w:pPr>
+        <w:rPr>
+          <w:b/>
+          <w:color w:val="000000" w:themeColor="text1"/>
+        </w:rPr>
+      </w:pPr>
+      <w:r>
+        <w:rPr>
+          <w:b/>
+          <w:color w:val="44546A" w:themeColor="text2"/>
+        </w:rPr>
+        <w:t xml:space="preserve">Citação grande segundo o autor v </w:t>
+      </w:r>
+      <w:r>
+        <w:rPr>
+          <w:rFonts w:cs="Arial"/>
+          <w:color w:val="44546A" w:themeColor="text2"/>
+          <w:sz w:val="20"/>
+          <w:szCs w:val="20"/>
+          <w:shd w:val="clear" w:color="auto" w:fill="FFFFFF"/>
+        </w:rPr>
+        <w:t>FDN Grillo </w:t>
+      </w:r>
+      <w:r>
+        <w:rPr>
+          <w:rFonts w:cs="Arial"/>
+          <w:color w:val="44546A" w:themeColor="text2"/>
+          <w:sz w:val="20"/>
+          <w:szCs w:val="20"/>
+          <w:shd w:val="clear" w:color="auto" w:fill="FFFFFF"/>
+        </w:rPr>
+        <w:t>(2008)</w:t>
+      </w:r>
+      <w:r>
+        <w:rPr>
+          <w:b/>
+          <w:color w:val="44546A" w:themeColor="text2"/>
+        </w:rPr>
+        <w:t xml:space="preserve"> pg4 </w:t>
+      </w:r>
+      <w:r>
+        <w:rPr>
+          <w:b/>
+          <w:color w:val="44546A" w:themeColor="text2"/>
+        </w:rPr>
+        <w:t>(</w:t>
+      </w:r>
+      <w:proofErr w:type="spellStart"/>
+      <w:r>
+        <w:rPr>
+          <w:b/>
+          <w:color w:val="000000" w:themeColor="text1"/>
+        </w:rPr>
+        <w:t>JavaScript</w:t>
+      </w:r>
+      <w:proofErr w:type="spellEnd"/>
+      <w:r>
+        <w:rPr>
+          <w:b/>
+          <w:color w:val="000000" w:themeColor="text1"/>
+        </w:rPr>
+        <w:t xml:space="preserve"> permite criar pequenos programas embutidos no próprio código de uma página HTML e capazes de gerar números, processar alguns dados, verificar </w:t>
+      </w:r>
+      <w:r>
+        <w:rPr>
+          <w:b/>
+          <w:color w:val="000000" w:themeColor="text1"/>
+        </w:rPr>
+        <w:lastRenderedPageBreak/>
+        <w:t>formulários, alterar valor de elementos HTML e criar elementos HTML. Tudo isso diretamente no computador</w:t>
+      </w:r>
+      <w:r>
+        <w:rPr>
+          <w:b/>
+          <w:color w:val="000000" w:themeColor="text1"/>
+        </w:rPr>
+        <w:t>)</w:t>
+      </w:r>
+      <w:r>
+        <w:rPr>
+          <w:b/>
+          <w:color w:val="000000" w:themeColor="text1"/>
+        </w:rPr>
+        <w:t>.</w:t>
+      </w:r>
+    </w:p>
+    <w:p>
+      <w:pPr>
+        <w:rPr>
+          <w:color w:val="000000" w:themeColor="text1"/>
+        </w:rPr>
+      </w:pPr>
+      <w:r>
+        <w:rPr>
+          <w:color w:val="000000" w:themeColor="text1"/>
+        </w:rPr>
+        <w:t xml:space="preserve">Oque </w:t>
+      </w:r>
+      <w:r>
+        <w:rPr>
+          <w:color w:val="000000" w:themeColor="text1"/>
+        </w:rPr>
+        <w:t>torna o JS</w:t>
+      </w:r>
+      <w:r>
+        <w:rPr>
+          <w:color w:val="000000" w:themeColor="text1"/>
+        </w:rPr>
+        <w:t xml:space="preserve"> uma linguagem indispensável para a programação web.</w:t>
+      </w:r>
+    </w:p>
+    <w:p>
+      <w:pPr>
+        <w:rPr>
+          <w:b/>
+          <w:color w:val="000000" w:themeColor="text1"/>
+        </w:rPr>
+      </w:pPr>
+    </w:p>
     <w:p/>
-    <w:p>
-      <w:r>
-        <w:t xml:space="preserve">O </w:t>
-      </w:r>
-      <w:proofErr w:type="spellStart"/>
-      <w:r>
-        <w:t>JavaScript</w:t>
-      </w:r>
-      <w:proofErr w:type="spellEnd"/>
-      <w:r>
-        <w:t xml:space="preserve"> (frequentemente abreviado como JS) é uma linguagem de programação voltada para o desenvolvimento web, criada por Brendan </w:t>
-      </w:r>
-      <w:proofErr w:type="spellStart"/>
-      <w:r>
-        <w:t>Eich</w:t>
-      </w:r>
-      <w:proofErr w:type="spellEnd"/>
-      <w:r>
-        <w:t xml:space="preserve"> </w:t>
-      </w:r>
-      <w:r>
-        <w:lastRenderedPageBreak/>
-        <w:t>tendo como base a linguagem Java em 1</w:t>
-      </w:r>
-      <w:r>
-        <w:t xml:space="preserve">995 para a empresa Netscape. Foi criado com o fito de fornecer interatividade as páginas webs, com o </w:t>
-      </w:r>
-      <w:r>
-        <w:t xml:space="preserve">decorrer </w:t>
-      </w:r>
-      <w:r>
-        <w:t xml:space="preserve">dos anos </w:t>
-      </w:r>
-      <w:r>
-        <w:t xml:space="preserve">de acordo com </w:t>
-      </w:r>
-      <w:proofErr w:type="spellStart"/>
-      <w:r>
-        <w:t>Flanagan</w:t>
-      </w:r>
-      <w:proofErr w:type="spellEnd"/>
-      <w:r>
-        <w:t xml:space="preserve"> (2004) A grande maioria dos navegadores e sites web comportam interpretadores </w:t>
-      </w:r>
-      <w:proofErr w:type="spellStart"/>
-      <w:r>
-        <w:t>JavaScript</w:t>
-      </w:r>
-      <w:proofErr w:type="spellEnd"/>
-      <w:r>
-        <w:t xml:space="preserve"> tornando-a a linguagem de programação mais onipotente da história. O </w:t>
-      </w:r>
-      <w:proofErr w:type="spellStart"/>
-      <w:r>
-        <w:t>JavaScript</w:t>
-      </w:r>
-      <w:proofErr w:type="spellEnd"/>
-      <w:r>
-        <w:t xml:space="preserve"> está presente na tríade de tecnologias web que todo programador web deve conhecer sendo eles o HTML, CSS e o </w:t>
-      </w:r>
-      <w:proofErr w:type="spellStart"/>
-      <w:r>
-        <w:t>JavaScript</w:t>
-      </w:r>
-      <w:proofErr w:type="spellEnd"/>
-      <w:r>
-        <w:t xml:space="preserve">.  </w:t>
-      </w:r>
-    </w:p>
-    <w:p>
-      <w:r>
-        <w:t xml:space="preserve">O </w:t>
-      </w:r>
-      <w:proofErr w:type="spellStart"/>
-      <w:r>
-        <w:t>JavaScript</w:t>
-      </w:r>
-      <w:proofErr w:type="spellEnd"/>
-      <w:r>
-        <w:t xml:space="preserve"> é uma linguagem de alto nível. Segundo </w:t>
-      </w:r>
-      <w:proofErr w:type="spellStart"/>
-      <w:r>
-        <w:t>Flanagan</w:t>
-      </w:r>
-      <w:proofErr w:type="spellEnd"/>
-      <w:r>
-        <w:t xml:space="preserve"> (2004) uma linguagem de alto nível é interpretada, dinâmica e não </w:t>
-      </w:r>
-      <w:proofErr w:type="spellStart"/>
-      <w:r>
-        <w:t>tipada</w:t>
-      </w:r>
-      <w:proofErr w:type="spellEnd"/>
-      <w:r>
-        <w:t xml:space="preserve"> conveniente para programação orientada a objetos. Ou seja, está mais próxima a linguagem do programador a linguagem do computador o que a torna uma linguagem mais intuitiva e fácil de se trabalhar. A linguagem JS </w:t>
-      </w:r>
-      <w:r>
-        <w:t xml:space="preserve">é muito utilizada para adicionar itens complexos a páginas web, adiciona também mapas interativos, gráficos 2D/3D animados, alertas e funções.    </w:t>
-      </w:r>
-      <w:bookmarkStart w:id="0" w:name="_GoBack"/>
-      <w:bookmarkEnd w:id="0"/>
+    <w:p/>
+    <w:p>
+      <w:r>
+        <w:t xml:space="preserve">  </w:t>
+      </w:r>
     </w:p>
     <w:p>
       <w:pPr>
@@ -4155,7 +5078,6 @@
         <w:t xml:space="preserve">em páginas padrão </w:t>
       </w:r>
       <w:r>
-        <w:lastRenderedPageBreak/>
         <w:t>HTML</w:t>
       </w:r>
       <w:r>
@@ -4231,7 +5153,11 @@
         <w:t>agosto de 2021</w:t>
       </w:r>
       <w:r>
-        <w:t xml:space="preserve"> pelo site W3Techs, empresa responsável por monitorar o uso de tecnologias na </w:t>
+        <w:t xml:space="preserve"> pelo site W3Techs, empresa responsável por monitorar o uso </w:t>
+      </w:r>
+      <w:r>
+        <w:lastRenderedPageBreak/>
+        <w:t xml:space="preserve">de tecnologias na </w:t>
       </w:r>
       <w:r>
         <w:rPr>
@@ -4583,11 +5509,7 @@
         <w:t>assimila</w:t>
       </w:r>
       <w:r>
-        <w:t xml:space="preserve"> um </w:t>
-      </w:r>
-      <w:r>
-        <w:lastRenderedPageBreak/>
-        <w:t>conjunto de classes ou funções</w:t>
+        <w:t xml:space="preserve"> um conjunto de classes ou funções</w:t>
       </w:r>
       <w:r>
         <w:t xml:space="preserve"> </w:t>
@@ -4664,7 +5586,11 @@
         <w:t xml:space="preserve"> código-fonte por meio da reutilização de métodos</w:t>
       </w:r>
       <w:r>
-        <w:t>, classes e funções</w:t>
+        <w:t xml:space="preserve">, classes e </w:t>
+      </w:r>
+      <w:r>
+        <w:lastRenderedPageBreak/>
+        <w:t>funções</w:t>
       </w:r>
       <w:r>
         <w:t>,</w:t>
@@ -5071,7 +5997,6 @@
           <w:i/>
           <w:iCs/>
         </w:rPr>
-        <w:lastRenderedPageBreak/>
         <w:t>Routes</w:t>
       </w:r>
       <w:r>
@@ -5124,6 +6049,7 @@
           <w:i/>
           <w:iCs/>
         </w:rPr>
+        <w:lastRenderedPageBreak/>
         <w:t>Model</w:t>
       </w:r>
       <w:r>
@@ -8096,7 +9022,7 @@
           <w:rPr>
             <w:noProof/>
           </w:rPr>
-          <w:t>23</w:t>
+          <w:t>14</w:t>
         </w:r>
         <w:r>
           <w:fldChar w:fldCharType="end"/>
@@ -10209,12 +11135,6 @@
 </file>
 
 <file path=customXml/item2.xml><?xml version="1.0" encoding="utf-8"?>
-<p:properties xmlns:p="http://schemas.microsoft.com/office/2006/metadata/properties" xmlns:xsi="http://www.w3.org/2001/XMLSchema-instance" xmlns:pc="http://schemas.microsoft.com/office/infopath/2007/PartnerControls">
-  <documentManagement/>
-</p:properties>
-</file>
-
-<file path=customXml/item3.xml><?xml version="1.0" encoding="utf-8"?>
 <ct:contentTypeSchema xmlns:ct="http://schemas.microsoft.com/office/2006/metadata/contentType" xmlns:ma="http://schemas.microsoft.com/office/2006/metadata/properties/metaAttributes" ct:_="" ma:_="" ma:contentTypeName="Document" ma:contentTypeID="0x010100A0BDA9925765D843955FCB1DBED643AA" ma:contentTypeVersion="13" ma:contentTypeDescription="Create a new document." ma:contentTypeScope="" ma:versionID="aad9a6230260417460e63ebd385ac575">
   <xsd:schema xmlns:xsd="http://www.w3.org/2001/XMLSchema" xmlns:xs="http://www.w3.org/2001/XMLSchema" xmlns:p="http://schemas.microsoft.com/office/2006/metadata/properties" xmlns:ns3="3402a4ad-fe19-4794-919e-f291b2dc1b5b" xmlns:ns4="8740965d-81fe-4874-aea8-e2a236e25223" targetNamespace="http://schemas.microsoft.com/office/2006/metadata/properties" ma:root="true" ma:fieldsID="8748f19febd17733061b5673b7aa73db" ns3:_="" ns4:_="">
     <xsd:import namespace="3402a4ad-fe19-4794-919e-f291b2dc1b5b"/>
@@ -10437,6 +11357,12 @@
 </ct:contentTypeSchema>
 </file>
 
+<file path=customXml/item3.xml><?xml version="1.0" encoding="utf-8"?>
+<p:properties xmlns:p="http://schemas.microsoft.com/office/2006/metadata/properties" xmlns:xsi="http://www.w3.org/2001/XMLSchema-instance" xmlns:pc="http://schemas.microsoft.com/office/infopath/2007/PartnerControls">
+  <documentManagement/>
+</p:properties>
+</file>
+
 <file path=customXml/item4.xml><?xml version="1.0" encoding="utf-8"?>
 <b:Sources xmlns:b="http://schemas.openxmlformats.org/officeDocument/2006/bibliography" xmlns="http://schemas.openxmlformats.org/officeDocument/2006/bibliography" SelectedStyle="\APASixthEditionOfficeOnline.xsl" StyleName="APA" Version="6"/>
 </file>
@@ -10450,15 +11376,6 @@
 </file>
 
 <file path=customXml/itemProps2.xml><?xml version="1.0" encoding="utf-8"?>
-<ds:datastoreItem xmlns:ds="http://schemas.openxmlformats.org/officeDocument/2006/customXml" ds:itemID="{CB4A2E6C-BD44-4CF7-A70C-E3EE471D2259}">
-  <ds:schemaRefs>
-    <ds:schemaRef ds:uri="http://schemas.microsoft.com/office/2006/metadata/properties"/>
-    <ds:schemaRef ds:uri="http://schemas.microsoft.com/office/infopath/2007/PartnerControls"/>
-  </ds:schemaRefs>
-</ds:datastoreItem>
-</file>
-
-<file path=customXml/itemProps3.xml><?xml version="1.0" encoding="utf-8"?>
 <ds:datastoreItem xmlns:ds="http://schemas.openxmlformats.org/officeDocument/2006/customXml" ds:itemID="{2DA6259E-E7A7-4EE8-A303-D75FB4700E51}">
   <ds:schemaRefs>
     <ds:schemaRef ds:uri="http://schemas.microsoft.com/office/2006/metadata/contentType"/>
@@ -10477,8 +11394,17 @@
 </ds:datastoreItem>
 </file>
 
+<file path=customXml/itemProps3.xml><?xml version="1.0" encoding="utf-8"?>
+<ds:datastoreItem xmlns:ds="http://schemas.openxmlformats.org/officeDocument/2006/customXml" ds:itemID="{CB4A2E6C-BD44-4CF7-A70C-E3EE471D2259}">
+  <ds:schemaRefs>
+    <ds:schemaRef ds:uri="http://schemas.microsoft.com/office/2006/metadata/properties"/>
+    <ds:schemaRef ds:uri="http://schemas.microsoft.com/office/infopath/2007/PartnerControls"/>
+  </ds:schemaRefs>
+</ds:datastoreItem>
+</file>
+
 <file path=customXml/itemProps4.xml><?xml version="1.0" encoding="utf-8"?>
-<ds:datastoreItem xmlns:ds="http://schemas.openxmlformats.org/officeDocument/2006/customXml" ds:itemID="{6266FE14-96ED-49C5-A8CE-37A7CBDA1118}">
+<ds:datastoreItem xmlns:ds="http://schemas.openxmlformats.org/officeDocument/2006/customXml" ds:itemID="{7B129474-6732-4076-A699-992F633407B0}">
   <ds:schemaRefs>
     <ds:schemaRef ds:uri="http://schemas.openxmlformats.org/officeDocument/2006/bibliography"/>
   </ds:schemaRefs>

</xml_diff>